<commit_message>
add the solution 2017_10
</commit_message>
<xml_diff>
--- a/数据结构复习卷/数据结构2017试题.docx
+++ b/数据结构复习卷/数据结构2017试题.docx
@@ -537,8 +537,6 @@
           <w:sz w:val="28"/>
         </w:rPr>
       </w:pPr>
-      <w:bookmarkStart w:id="0" w:name="_GoBack"/>
-      <w:bookmarkEnd w:id="0"/>
       <w:r>
         <w:rPr>
           <w:rFonts w:hint="eastAsia"/>
@@ -1079,7 +1077,6 @@
     <w:p>
       <w:pPr>
         <w:rPr>
-          <w:rFonts w:hint="eastAsia"/>
           <w:b/>
           <w:sz w:val="32"/>
         </w:rPr>
@@ -1498,7 +1495,6 @@
     <w:p>
       <w:pPr>
         <w:rPr>
-          <w:rFonts w:hint="eastAsia"/>
           <w:sz w:val="28"/>
         </w:rPr>
       </w:pPr>
@@ -1603,6 +1599,281 @@
           </wp:inline>
         </w:drawing>
       </w:r>
+    </w:p>
+    <w:p>
+      <w:pPr>
+        <w:ind w:firstLineChars="190" w:firstLine="532"/>
+        <w:rPr>
+          <w:sz w:val="28"/>
+        </w:rPr>
+      </w:pPr>
+      <w:r>
+        <w:rPr>
+          <w:rFonts w:hint="eastAsia"/>
+          <w:sz w:val="28"/>
+        </w:rPr>
+        <w:t>题解：</w:t>
+      </w:r>
+    </w:p>
+    <w:p>
+      <w:pPr>
+        <w:ind w:firstLineChars="190" w:firstLine="532"/>
+        <w:rPr>
+          <w:sz w:val="28"/>
+        </w:rPr>
+      </w:pPr>
+      <w:r>
+        <w:rPr>
+          <w:rFonts w:hint="eastAsia"/>
+          <w:sz w:val="28"/>
+        </w:rPr>
+        <w:t>参照课本的2</w:t>
+      </w:r>
+      <w:r>
+        <w:rPr>
+          <w:sz w:val="28"/>
+        </w:rPr>
+        <w:t>17</w:t>
+      </w:r>
+      <w:r>
+        <w:rPr>
+          <w:rFonts w:hint="eastAsia"/>
+          <w:sz w:val="28"/>
+        </w:rPr>
+        <w:t>页的拓扑排序</w:t>
+      </w:r>
+    </w:p>
+    <w:p>
+      <w:pPr>
+        <w:ind w:firstLineChars="190" w:firstLine="532"/>
+        <w:rPr>
+          <w:sz w:val="28"/>
+        </w:rPr>
+      </w:pPr>
+      <w:r>
+        <w:rPr>
+          <w:rFonts w:hint="eastAsia"/>
+          <w:sz w:val="28"/>
+        </w:rPr>
+        <w:t>注：由于本人看不清那个顺序，这里直接按照从左到右从上到下标号，即</w:t>
+      </w:r>
+    </w:p>
+    <w:p>
+      <w:pPr>
+        <w:ind w:firstLineChars="190" w:firstLine="532"/>
+        <w:rPr>
+          <w:sz w:val="28"/>
+        </w:rPr>
+      </w:pPr>
+      <w:r>
+        <w:rPr>
+          <w:rFonts w:hint="eastAsia"/>
+          <w:sz w:val="28"/>
+        </w:rPr>
+        <w:t>1</w:t>
+      </w:r>
+      <w:r>
+        <w:rPr>
+          <w:sz w:val="28"/>
+        </w:rPr>
+        <w:tab/>
+      </w:r>
+      <w:r>
+        <w:rPr>
+          <w:sz w:val="28"/>
+        </w:rPr>
+        <w:tab/>
+        <w:t xml:space="preserve">2 </w:t>
+      </w:r>
+      <w:r>
+        <w:rPr>
+          <w:sz w:val="28"/>
+        </w:rPr>
+        <w:tab/>
+      </w:r>
+      <w:r>
+        <w:rPr>
+          <w:sz w:val="28"/>
+        </w:rPr>
+        <w:tab/>
+        <w:t>3</w:t>
+      </w:r>
+      <w:r>
+        <w:rPr>
+          <w:sz w:val="28"/>
+        </w:rPr>
+        <w:tab/>
+        <w:t xml:space="preserve"> </w:t>
+      </w:r>
+      <w:r>
+        <w:rPr>
+          <w:sz w:val="28"/>
+        </w:rPr>
+        <w:tab/>
+        <w:t>4</w:t>
+      </w:r>
+    </w:p>
+    <w:p>
+      <w:pPr>
+        <w:ind w:firstLineChars="190" w:firstLine="532"/>
+        <w:rPr>
+          <w:sz w:val="28"/>
+        </w:rPr>
+      </w:pPr>
+      <w:r>
+        <w:rPr>
+          <w:rFonts w:hint="eastAsia"/>
+          <w:sz w:val="28"/>
+        </w:rPr>
+        <w:t>5</w:t>
+      </w:r>
+      <w:r>
+        <w:rPr>
+          <w:sz w:val="28"/>
+        </w:rPr>
+        <w:t xml:space="preserve"> </w:t>
+      </w:r>
+      <w:r>
+        <w:rPr>
+          <w:sz w:val="28"/>
+        </w:rPr>
+        <w:tab/>
+      </w:r>
+      <w:r>
+        <w:rPr>
+          <w:sz w:val="28"/>
+        </w:rPr>
+        <w:tab/>
+        <w:t>6</w:t>
+      </w:r>
+      <w:r>
+        <w:rPr>
+          <w:sz w:val="28"/>
+        </w:rPr>
+        <w:tab/>
+        <w:t xml:space="preserve"> </w:t>
+      </w:r>
+      <w:r>
+        <w:rPr>
+          <w:sz w:val="28"/>
+        </w:rPr>
+        <w:tab/>
+        <w:t>7</w:t>
+      </w:r>
+      <w:r>
+        <w:rPr>
+          <w:sz w:val="28"/>
+        </w:rPr>
+        <w:tab/>
+      </w:r>
+      <w:r>
+        <w:rPr>
+          <w:sz w:val="28"/>
+        </w:rPr>
+        <w:tab/>
+        <w:t>8</w:t>
+      </w:r>
+    </w:p>
+    <w:p>
+      <w:pPr>
+        <w:ind w:firstLineChars="190" w:firstLine="532"/>
+        <w:rPr>
+          <w:sz w:val="28"/>
+        </w:rPr>
+      </w:pPr>
+      <w:r>
+        <w:rPr>
+          <w:rFonts w:hint="eastAsia"/>
+          <w:sz w:val="28"/>
+        </w:rPr>
+        <w:t>9</w:t>
+      </w:r>
+      <w:r>
+        <w:rPr>
+          <w:sz w:val="28"/>
+        </w:rPr>
+        <w:t xml:space="preserve"> </w:t>
+      </w:r>
+      <w:r>
+        <w:rPr>
+          <w:sz w:val="28"/>
+        </w:rPr>
+        <w:tab/>
+      </w:r>
+      <w:r>
+        <w:rPr>
+          <w:sz w:val="28"/>
+        </w:rPr>
+        <w:tab/>
+        <w:t>10</w:t>
+      </w:r>
+      <w:r>
+        <w:rPr>
+          <w:sz w:val="28"/>
+        </w:rPr>
+        <w:tab/>
+      </w:r>
+      <w:r>
+        <w:rPr>
+          <w:sz w:val="28"/>
+        </w:rPr>
+        <w:tab/>
+        <w:t>11</w:t>
+      </w:r>
+      <w:r>
+        <w:rPr>
+          <w:sz w:val="28"/>
+        </w:rPr>
+        <w:tab/>
+        <w:t xml:space="preserve"> </w:t>
+      </w:r>
+      <w:r>
+        <w:rPr>
+          <w:sz w:val="28"/>
+        </w:rPr>
+        <w:tab/>
+        <w:t xml:space="preserve">12 </w:t>
+      </w:r>
+    </w:p>
+    <w:p>
+      <w:pPr>
+        <w:rPr>
+          <w:rFonts w:hint="eastAsia"/>
+          <w:sz w:val="28"/>
+        </w:rPr>
+      </w:pPr>
+      <w:r>
+        <w:rPr>
+          <w:rFonts w:hint="eastAsia"/>
+          <w:sz w:val="28"/>
+        </w:rPr>
+        <w:t>本题不存在一个拓扑排序，由于途中v</w:t>
+      </w:r>
+      <w:r>
+        <w:rPr>
+          <w:sz w:val="28"/>
+        </w:rPr>
+        <w:t>2-&gt;v3-&gt;v7-&gt;v2</w:t>
+      </w:r>
+      <w:r>
+        <w:rPr>
+          <w:rFonts w:hint="eastAsia"/>
+          <w:sz w:val="28"/>
+        </w:rPr>
+        <w:t>构成一个圈，故不存在</w:t>
+      </w:r>
+      <w:bookmarkStart w:id="0" w:name="_GoBack"/>
+      <w:bookmarkEnd w:id="0"/>
+    </w:p>
+    <w:p>
+      <w:pPr>
+        <w:ind w:firstLineChars="190" w:firstLine="418"/>
+        <w:rPr>
+          <w:rFonts w:hint="eastAsia"/>
+          <w:b/>
+          <w:sz w:val="22"/>
+        </w:rPr>
+      </w:pPr>
     </w:p>
     <w:sectPr>
       <w:pgSz w:w="11906" w:h="16838"/>
@@ -2262,6 +2533,22 @@
       <w:u w:val="single"/>
     </w:rPr>
   </w:style>
+  <w:style w:type="table" w:styleId="a9">
+    <w:name w:val="Table Grid"/>
+    <w:basedOn w:val="a1"/>
+    <w:uiPriority w:val="39"/>
+    <w:rsid w:val="002F00F9"/>
+    <w:tblPr>
+      <w:tblBorders>
+        <w:top w:val="single" w:sz="4" w:space="0" w:color="auto"/>
+        <w:left w:val="single" w:sz="4" w:space="0" w:color="auto"/>
+        <w:bottom w:val="single" w:sz="4" w:space="0" w:color="auto"/>
+        <w:right w:val="single" w:sz="4" w:space="0" w:color="auto"/>
+        <w:insideH w:val="single" w:sz="4" w:space="0" w:color="auto"/>
+        <w:insideV w:val="single" w:sz="4" w:space="0" w:color="auto"/>
+      </w:tblBorders>
+    </w:tblPr>
+  </w:style>
 </w:styles>
 </file>
 

</xml_diff>

<commit_message>
add 2017_7 and 2017_8
</commit_message>
<xml_diff>
--- a/数据结构复习卷/数据结构2017试题.docx
+++ b/数据结构复习卷/数据结构2017试题.docx
@@ -532,7 +532,6 @@
         <w:pStyle w:val="a7"/>
         <w:ind w:left="1080" w:firstLineChars="0" w:firstLine="0"/>
         <w:rPr>
-          <w:rFonts w:hint="eastAsia"/>
           <w:sz w:val="24"/>
         </w:rPr>
       </w:pPr>
@@ -968,7 +967,6 @@
         <w:pStyle w:val="a7"/>
         <w:ind w:left="360" w:firstLineChars="0" w:firstLine="0"/>
         <w:rPr>
-          <w:rFonts w:hint="eastAsia"/>
           <w:sz w:val="28"/>
         </w:rPr>
       </w:pPr>
@@ -1414,7 +1412,6 @@
     <w:p>
       <w:pPr>
         <w:rPr>
-          <w:rFonts w:hint="eastAsia"/>
           <w:sz w:val="28"/>
         </w:rPr>
       </w:pPr>
@@ -1752,7 +1749,6 @@
         <w:pStyle w:val="a7"/>
         <w:ind w:left="360" w:firstLineChars="0" w:firstLine="0"/>
         <w:rPr>
-          <w:rFonts w:hint="eastAsia"/>
           <w:sz w:val="28"/>
         </w:rPr>
       </w:pPr>
@@ -1899,6 +1895,69 @@
     </w:p>
     <w:p>
       <w:pPr>
+        <w:ind w:left="360"/>
+        <w:rPr>
+          <w:sz w:val="24"/>
+        </w:rPr>
+      </w:pPr>
+      <w:r>
+        <w:rPr>
+          <w:rFonts w:hint="eastAsia"/>
+          <w:sz w:val="24"/>
+        </w:rPr>
+        <w:t>不存在，</w:t>
+      </w:r>
+    </w:p>
+    <w:p>
+      <w:pPr>
+        <w:ind w:left="360"/>
+        <w:rPr>
+          <w:sz w:val="24"/>
+        </w:rPr>
+      </w:pPr>
+      <w:r>
+        <w:rPr>
+          <w:rFonts w:hint="eastAsia"/>
+          <w:sz w:val="24"/>
+        </w:rPr>
+        <w:t>原因如下：</w:t>
+      </w:r>
+    </w:p>
+    <w:p>
+      <w:pPr>
+        <w:pStyle w:val="a7"/>
+        <w:numPr>
+          <w:ilvl w:val="0"/>
+          <w:numId w:val="3"/>
+        </w:numPr>
+        <w:ind w:firstLineChars="0"/>
+        <w:rPr>
+          <w:sz w:val="24"/>
+        </w:rPr>
+      </w:pPr>
+      <w:r>
+        <w:rPr>
+          <w:rFonts w:hint="eastAsia"/>
+          <w:sz w:val="24"/>
+        </w:rPr>
+        <w:t xml:space="preserve">先序遍历第一个字母为A，中序遍历的第一个字母为C，故可以确定最深的树序列为 </w:t>
+      </w:r>
+      <w:r>
+        <w:rPr>
+          <w:sz w:val="24"/>
+        </w:rPr>
+        <w:t>A-&gt;B-&gt;C (</w:t>
+      </w:r>
+      <w:r>
+        <w:rPr>
+          <w:rFonts w:hint="eastAsia"/>
+          <w:sz w:val="24"/>
+        </w:rPr>
+        <w:t>左子树)，由中序遍历可知C的父节点为E，与前面的矛盾（C的父节点为B），故不存在。</w:t>
+      </w:r>
+    </w:p>
+    <w:p>
+      <w:pPr>
         <w:pStyle w:val="a7"/>
         <w:numPr>
           <w:ilvl w:val="0"/>
@@ -1916,6 +1975,7 @@
           <w:b/>
           <w:sz w:val="32"/>
         </w:rPr>
+        <w:lastRenderedPageBreak/>
         <w:t>一组符号S</w:t>
       </w:r>
       <w:r>
@@ -2103,24 +2163,2237 @@
     <w:p>
       <w:pPr>
         <w:rPr>
-          <w:b/>
-          <w:sz w:val="32"/>
-        </w:rPr>
-      </w:pPr>
-    </w:p>
-    <w:p>
-      <w:pPr>
-        <w:rPr>
-          <w:b/>
-          <w:sz w:val="32"/>
-        </w:rPr>
-      </w:pPr>
-    </w:p>
-    <w:p>
-      <w:pPr>
-        <w:rPr>
-          <w:b/>
-          <w:sz w:val="32"/>
+          <w:sz w:val="24"/>
+        </w:rPr>
+      </w:pPr>
+      <w:r>
+        <w:rPr>
+          <w:rFonts w:hint="eastAsia"/>
+          <w:sz w:val="24"/>
+        </w:rPr>
+        <w:t>哈夫曼编码过程如下：</w:t>
+      </w:r>
+    </w:p>
+    <w:p>
+      <w:pPr>
+        <w:pStyle w:val="a7"/>
+        <w:numPr>
+          <w:ilvl w:val="0"/>
+          <w:numId w:val="5"/>
+        </w:numPr>
+        <w:ind w:firstLineChars="0"/>
+        <w:rPr>
+          <w:sz w:val="24"/>
+        </w:rPr>
+      </w:pPr>
+      <w:r>
+        <w:rPr>
+          <w:rFonts w:hint="eastAsia"/>
+          <w:sz w:val="24"/>
+        </w:rPr>
+        <w:t>首先排序如下：3</w:t>
+      </w:r>
+      <w:r>
+        <w:rPr>
+          <w:sz w:val="24"/>
+        </w:rPr>
+        <w:t>, 5, 6, 8, 12, 13, 14, 15, 25, 33, 35, 65</w:t>
+      </w:r>
+    </w:p>
+    <w:p>
+      <w:pPr>
+        <w:pStyle w:val="a7"/>
+        <w:numPr>
+          <w:ilvl w:val="0"/>
+          <w:numId w:val="5"/>
+        </w:numPr>
+        <w:ind w:firstLineChars="0"/>
+        <w:rPr>
+          <w:sz w:val="24"/>
+        </w:rPr>
+      </w:pPr>
+      <w:r>
+        <w:rPr>
+          <w:rFonts w:hint="eastAsia"/>
+          <w:sz w:val="24"/>
+        </w:rPr>
+        <w:t>第一次合并：</w:t>
+      </w:r>
+      <w:r>
+        <w:rPr>
+          <w:sz w:val="24"/>
+        </w:rPr>
+        <w:t xml:space="preserve"> 6, 8, *8(3+5), 12, 13, 14, 15, 25, 33, 35, 65</w:t>
+      </w:r>
+    </w:p>
+    <w:p>
+      <w:pPr>
+        <w:pStyle w:val="a7"/>
+        <w:numPr>
+          <w:ilvl w:val="0"/>
+          <w:numId w:val="5"/>
+        </w:numPr>
+        <w:ind w:firstLineChars="0"/>
+        <w:rPr>
+          <w:sz w:val="24"/>
+        </w:rPr>
+      </w:pPr>
+      <w:r>
+        <w:rPr>
+          <w:rFonts w:hint="eastAsia"/>
+          <w:sz w:val="24"/>
+        </w:rPr>
+        <w:t>第二次合并：</w:t>
+      </w:r>
+      <w:r>
+        <w:rPr>
+          <w:sz w:val="24"/>
+        </w:rPr>
+        <w:t xml:space="preserve"> *8(3+5), 12, 13, 14,</w:t>
+      </w:r>
+      <w:r>
+        <w:rPr>
+          <w:sz w:val="24"/>
+        </w:rPr>
+        <w:t xml:space="preserve"> </w:t>
+      </w:r>
+      <w:r>
+        <w:rPr>
+          <w:rFonts w:hint="eastAsia"/>
+          <w:sz w:val="24"/>
+        </w:rPr>
+        <w:t>*</w:t>
+      </w:r>
+      <w:r>
+        <w:rPr>
+          <w:sz w:val="24"/>
+        </w:rPr>
+        <w:t>14(6+8),</w:t>
+      </w:r>
+      <w:r>
+        <w:rPr>
+          <w:sz w:val="24"/>
+        </w:rPr>
+        <w:t xml:space="preserve"> 15, 25, 33, 35, 65</w:t>
+      </w:r>
+    </w:p>
+    <w:p>
+      <w:pPr>
+        <w:pStyle w:val="a7"/>
+        <w:numPr>
+          <w:ilvl w:val="0"/>
+          <w:numId w:val="5"/>
+        </w:numPr>
+        <w:ind w:firstLineChars="0"/>
+        <w:rPr>
+          <w:sz w:val="24"/>
+        </w:rPr>
+      </w:pPr>
+      <w:r>
+        <w:rPr>
+          <w:rFonts w:hint="eastAsia"/>
+          <w:sz w:val="24"/>
+        </w:rPr>
+        <w:t>第三次合并：</w:t>
+      </w:r>
+      <w:r>
+        <w:rPr>
+          <w:sz w:val="24"/>
+        </w:rPr>
+        <w:t xml:space="preserve"> 13, 14, </w:t>
+      </w:r>
+      <w:r>
+        <w:rPr>
+          <w:rFonts w:hint="eastAsia"/>
+          <w:sz w:val="24"/>
+        </w:rPr>
+        <w:t>*</w:t>
+      </w:r>
+      <w:r>
+        <w:rPr>
+          <w:sz w:val="24"/>
+        </w:rPr>
+        <w:t xml:space="preserve">14(6+8), 15, </w:t>
+      </w:r>
+      <w:r>
+        <w:rPr>
+          <w:rFonts w:hint="eastAsia"/>
+          <w:sz w:val="24"/>
+        </w:rPr>
+        <w:t>*</w:t>
+      </w:r>
+      <w:r>
+        <w:rPr>
+          <w:sz w:val="24"/>
+        </w:rPr>
+        <w:t>20(8+12), 25, 33, 35, 65</w:t>
+      </w:r>
+    </w:p>
+    <w:p>
+      <w:pPr>
+        <w:pStyle w:val="a7"/>
+        <w:numPr>
+          <w:ilvl w:val="0"/>
+          <w:numId w:val="5"/>
+        </w:numPr>
+        <w:ind w:firstLineChars="0"/>
+        <w:rPr>
+          <w:sz w:val="24"/>
+        </w:rPr>
+      </w:pPr>
+      <w:r>
+        <w:rPr>
+          <w:rFonts w:hint="eastAsia"/>
+          <w:sz w:val="24"/>
+        </w:rPr>
+        <w:t>第四次合并：</w:t>
+      </w:r>
+      <w:r>
+        <w:rPr>
+          <w:sz w:val="24"/>
+        </w:rPr>
+        <w:t xml:space="preserve"> </w:t>
+      </w:r>
+      <w:r>
+        <w:rPr>
+          <w:rFonts w:hint="eastAsia"/>
+          <w:sz w:val="24"/>
+        </w:rPr>
+        <w:t>*</w:t>
+      </w:r>
+      <w:r>
+        <w:rPr>
+          <w:sz w:val="24"/>
+        </w:rPr>
+        <w:t xml:space="preserve">14(6+8), 15, </w:t>
+      </w:r>
+      <w:r>
+        <w:rPr>
+          <w:rFonts w:hint="eastAsia"/>
+          <w:sz w:val="24"/>
+        </w:rPr>
+        <w:t>*</w:t>
+      </w:r>
+      <w:r>
+        <w:rPr>
+          <w:sz w:val="24"/>
+        </w:rPr>
+        <w:t>20(8+12), 25, *27(13+14), 33, 35, 65</w:t>
+      </w:r>
+    </w:p>
+    <w:p>
+      <w:pPr>
+        <w:pStyle w:val="a7"/>
+        <w:numPr>
+          <w:ilvl w:val="0"/>
+          <w:numId w:val="5"/>
+        </w:numPr>
+        <w:ind w:firstLineChars="0"/>
+        <w:rPr>
+          <w:sz w:val="24"/>
+        </w:rPr>
+      </w:pPr>
+      <w:r>
+        <w:rPr>
+          <w:rFonts w:hint="eastAsia"/>
+          <w:sz w:val="24"/>
+        </w:rPr>
+        <w:t>第五次合并：</w:t>
+      </w:r>
+      <w:r>
+        <w:rPr>
+          <w:sz w:val="24"/>
+        </w:rPr>
+        <w:t xml:space="preserve"> </w:t>
+      </w:r>
+      <w:r>
+        <w:rPr>
+          <w:rFonts w:hint="eastAsia"/>
+          <w:sz w:val="24"/>
+        </w:rPr>
+        <w:t>*</w:t>
+      </w:r>
+      <w:r>
+        <w:rPr>
+          <w:sz w:val="24"/>
+        </w:rPr>
+        <w:t xml:space="preserve">20(8+12), 25, *27(13+14), </w:t>
+      </w:r>
+      <w:r>
+        <w:rPr>
+          <w:rFonts w:hint="eastAsia"/>
+          <w:sz w:val="24"/>
+        </w:rPr>
+        <w:t>*</w:t>
+      </w:r>
+      <w:r>
+        <w:rPr>
+          <w:sz w:val="24"/>
+        </w:rPr>
+        <w:t>29(14+15), 33, 35, 65</w:t>
+      </w:r>
+    </w:p>
+    <w:p>
+      <w:pPr>
+        <w:pStyle w:val="a7"/>
+        <w:numPr>
+          <w:ilvl w:val="0"/>
+          <w:numId w:val="5"/>
+        </w:numPr>
+        <w:ind w:firstLineChars="0"/>
+        <w:rPr>
+          <w:sz w:val="24"/>
+        </w:rPr>
+      </w:pPr>
+      <w:r>
+        <w:rPr>
+          <w:rFonts w:hint="eastAsia"/>
+          <w:sz w:val="24"/>
+        </w:rPr>
+        <w:t>第</w:t>
+      </w:r>
+      <w:r>
+        <w:rPr>
+          <w:rFonts w:hint="eastAsia"/>
+          <w:sz w:val="24"/>
+        </w:rPr>
+        <w:t>六</w:t>
+      </w:r>
+      <w:r>
+        <w:rPr>
+          <w:rFonts w:hint="eastAsia"/>
+          <w:sz w:val="24"/>
+        </w:rPr>
+        <w:t>次合并：</w:t>
+      </w:r>
+      <w:r>
+        <w:rPr>
+          <w:sz w:val="24"/>
+        </w:rPr>
+        <w:t xml:space="preserve"> *27(13+14), </w:t>
+      </w:r>
+      <w:r>
+        <w:rPr>
+          <w:rFonts w:hint="eastAsia"/>
+          <w:sz w:val="24"/>
+        </w:rPr>
+        <w:t>*</w:t>
+      </w:r>
+      <w:r>
+        <w:rPr>
+          <w:sz w:val="24"/>
+        </w:rPr>
+        <w:t xml:space="preserve">29(14+15), 33, 35, </w:t>
+      </w:r>
+      <w:r>
+        <w:rPr>
+          <w:sz w:val="24"/>
+        </w:rPr>
+        <w:t xml:space="preserve">*45(20+25), </w:t>
+      </w:r>
+      <w:r>
+        <w:rPr>
+          <w:sz w:val="24"/>
+        </w:rPr>
+        <w:t>65</w:t>
+      </w:r>
+    </w:p>
+    <w:p>
+      <w:pPr>
+        <w:pStyle w:val="a7"/>
+        <w:numPr>
+          <w:ilvl w:val="0"/>
+          <w:numId w:val="5"/>
+        </w:numPr>
+        <w:ind w:firstLineChars="0"/>
+        <w:rPr>
+          <w:sz w:val="24"/>
+        </w:rPr>
+      </w:pPr>
+      <w:r>
+        <w:rPr>
+          <w:rFonts w:hint="eastAsia"/>
+          <w:sz w:val="24"/>
+        </w:rPr>
+        <w:t>第</w:t>
+      </w:r>
+      <w:r>
+        <w:rPr>
+          <w:rFonts w:hint="eastAsia"/>
+          <w:sz w:val="24"/>
+        </w:rPr>
+        <w:t>七</w:t>
+      </w:r>
+      <w:r>
+        <w:rPr>
+          <w:rFonts w:hint="eastAsia"/>
+          <w:sz w:val="24"/>
+        </w:rPr>
+        <w:t>次合并：</w:t>
+      </w:r>
+      <w:r>
+        <w:rPr>
+          <w:sz w:val="24"/>
+        </w:rPr>
+        <w:t xml:space="preserve"> 33, 35, </w:t>
+      </w:r>
+      <w:r>
+        <w:rPr>
+          <w:sz w:val="24"/>
+        </w:rPr>
+        <w:t>*</w:t>
+      </w:r>
+      <w:r>
+        <w:rPr>
+          <w:sz w:val="24"/>
+        </w:rPr>
+        <w:t>45(20+25),</w:t>
+      </w:r>
+      <w:r>
+        <w:rPr>
+          <w:sz w:val="24"/>
+        </w:rPr>
+        <w:t xml:space="preserve"> </w:t>
+      </w:r>
+      <w:r>
+        <w:rPr>
+          <w:rFonts w:hint="eastAsia"/>
+          <w:sz w:val="24"/>
+        </w:rPr>
+        <w:t>*</w:t>
+      </w:r>
+      <w:r>
+        <w:rPr>
+          <w:sz w:val="24"/>
+        </w:rPr>
+        <w:t>56(27+29),</w:t>
+      </w:r>
+      <w:r>
+        <w:rPr>
+          <w:sz w:val="24"/>
+        </w:rPr>
+        <w:t xml:space="preserve"> 65</w:t>
+      </w:r>
+    </w:p>
+    <w:p>
+      <w:pPr>
+        <w:pStyle w:val="a7"/>
+        <w:numPr>
+          <w:ilvl w:val="0"/>
+          <w:numId w:val="5"/>
+        </w:numPr>
+        <w:ind w:firstLineChars="0"/>
+        <w:rPr>
+          <w:sz w:val="24"/>
+        </w:rPr>
+      </w:pPr>
+      <w:r>
+        <w:rPr>
+          <w:rFonts w:hint="eastAsia"/>
+          <w:sz w:val="24"/>
+        </w:rPr>
+        <w:t>第</w:t>
+      </w:r>
+      <w:r>
+        <w:rPr>
+          <w:rFonts w:hint="eastAsia"/>
+          <w:sz w:val="24"/>
+        </w:rPr>
+        <w:t>八</w:t>
+      </w:r>
+      <w:r>
+        <w:rPr>
+          <w:rFonts w:hint="eastAsia"/>
+          <w:sz w:val="24"/>
+        </w:rPr>
+        <w:t>次合并：</w:t>
+      </w:r>
+      <w:r>
+        <w:rPr>
+          <w:sz w:val="24"/>
+        </w:rPr>
+        <w:t xml:space="preserve"> *45(20+25), </w:t>
+      </w:r>
+      <w:r>
+        <w:rPr>
+          <w:rFonts w:hint="eastAsia"/>
+          <w:sz w:val="24"/>
+        </w:rPr>
+        <w:t>*</w:t>
+      </w:r>
+      <w:r>
+        <w:rPr>
+          <w:sz w:val="24"/>
+        </w:rPr>
+        <w:t>56(27+29), 65</w:t>
+      </w:r>
+      <w:r>
+        <w:rPr>
+          <w:sz w:val="24"/>
+        </w:rPr>
+        <w:t>, *68(33+35)</w:t>
+      </w:r>
+    </w:p>
+    <w:p>
+      <w:pPr>
+        <w:pStyle w:val="a7"/>
+        <w:numPr>
+          <w:ilvl w:val="0"/>
+          <w:numId w:val="5"/>
+        </w:numPr>
+        <w:ind w:firstLineChars="0"/>
+        <w:rPr>
+          <w:sz w:val="24"/>
+        </w:rPr>
+      </w:pPr>
+      <w:r>
+        <w:rPr>
+          <w:rFonts w:hint="eastAsia"/>
+          <w:sz w:val="24"/>
+        </w:rPr>
+        <w:t>第</w:t>
+      </w:r>
+      <w:r>
+        <w:rPr>
+          <w:rFonts w:hint="eastAsia"/>
+          <w:sz w:val="24"/>
+        </w:rPr>
+        <w:t>九</w:t>
+      </w:r>
+      <w:r>
+        <w:rPr>
+          <w:rFonts w:hint="eastAsia"/>
+          <w:sz w:val="24"/>
+        </w:rPr>
+        <w:t>次合并：</w:t>
+      </w:r>
+      <w:r>
+        <w:rPr>
+          <w:sz w:val="24"/>
+        </w:rPr>
+        <w:t xml:space="preserve"> 65, *68(33+35)</w:t>
+      </w:r>
+      <w:r>
+        <w:rPr>
+          <w:sz w:val="24"/>
+        </w:rPr>
+        <w:t>, *101(45+56)</w:t>
+      </w:r>
+    </w:p>
+    <w:p>
+      <w:pPr>
+        <w:pStyle w:val="a7"/>
+        <w:numPr>
+          <w:ilvl w:val="0"/>
+          <w:numId w:val="5"/>
+        </w:numPr>
+        <w:ind w:firstLineChars="0"/>
+        <w:rPr>
+          <w:sz w:val="24"/>
+        </w:rPr>
+      </w:pPr>
+      <w:r>
+        <w:rPr>
+          <w:rFonts w:hint="eastAsia"/>
+          <w:sz w:val="24"/>
+        </w:rPr>
+        <w:t>第</w:t>
+      </w:r>
+      <w:r>
+        <w:rPr>
+          <w:rFonts w:hint="eastAsia"/>
+          <w:sz w:val="24"/>
+        </w:rPr>
+        <w:t>十</w:t>
+      </w:r>
+      <w:r>
+        <w:rPr>
+          <w:rFonts w:hint="eastAsia"/>
+          <w:sz w:val="24"/>
+        </w:rPr>
+        <w:t>次合并：</w:t>
+      </w:r>
+      <w:r>
+        <w:rPr>
+          <w:sz w:val="24"/>
+        </w:rPr>
+        <w:t xml:space="preserve"> *101(45+56)</w:t>
+      </w:r>
+      <w:r>
+        <w:rPr>
+          <w:sz w:val="24"/>
+        </w:rPr>
+        <w:t>, *133(65+68)</w:t>
+      </w:r>
+    </w:p>
+    <w:p>
+      <w:pPr>
+        <w:pStyle w:val="a7"/>
+        <w:numPr>
+          <w:ilvl w:val="0"/>
+          <w:numId w:val="5"/>
+        </w:numPr>
+        <w:ind w:firstLineChars="0"/>
+        <w:rPr>
+          <w:sz w:val="24"/>
+        </w:rPr>
+      </w:pPr>
+      <w:r>
+        <w:rPr>
+          <w:rFonts w:hint="eastAsia"/>
+          <w:sz w:val="24"/>
+        </w:rPr>
+        <w:t>第</w:t>
+      </w:r>
+      <w:r>
+        <w:rPr>
+          <w:rFonts w:hint="eastAsia"/>
+          <w:sz w:val="24"/>
+        </w:rPr>
+        <w:t>十一</w:t>
+      </w:r>
+      <w:r>
+        <w:rPr>
+          <w:rFonts w:hint="eastAsia"/>
+          <w:sz w:val="24"/>
+        </w:rPr>
+        <w:t>次合并：</w:t>
+      </w:r>
+      <w:r>
+        <w:rPr>
+          <w:sz w:val="24"/>
+        </w:rPr>
+        <w:t xml:space="preserve"> </w:t>
+      </w:r>
+      <w:r>
+        <w:rPr>
+          <w:rFonts w:hint="eastAsia"/>
+          <w:sz w:val="24"/>
+        </w:rPr>
+        <w:t>*</w:t>
+      </w:r>
+      <w:r>
+        <w:rPr>
+          <w:sz w:val="24"/>
+        </w:rPr>
+        <w:t>234</w:t>
+      </w:r>
+      <w:r>
+        <w:rPr>
+          <w:rFonts w:hint="eastAsia"/>
+          <w:sz w:val="24"/>
+        </w:rPr>
+        <w:t>（1</w:t>
+      </w:r>
+      <w:r>
+        <w:rPr>
+          <w:sz w:val="24"/>
+        </w:rPr>
+        <w:t>01</w:t>
+      </w:r>
+      <w:r>
+        <w:rPr>
+          <w:rFonts w:hint="eastAsia"/>
+          <w:sz w:val="24"/>
+        </w:rPr>
+        <w:t>+</w:t>
+      </w:r>
+      <w:r>
+        <w:rPr>
+          <w:sz w:val="24"/>
+        </w:rPr>
+        <w:t>133</w:t>
+      </w:r>
+      <w:r>
+        <w:rPr>
+          <w:rFonts w:hint="eastAsia"/>
+          <w:sz w:val="24"/>
+        </w:rPr>
+        <w:t>）</w:t>
+      </w:r>
+    </w:p>
+    <w:p>
+      <w:pPr>
+        <w:ind w:firstLineChars="100" w:firstLine="240"/>
+        <w:rPr>
+          <w:rFonts w:hint="eastAsia"/>
+        </w:rPr>
+      </w:pPr>
+      <w:r>
+        <w:rPr>
+          <w:rFonts w:hint="eastAsia"/>
+          <w:sz w:val="24"/>
+        </w:rPr>
+        <w:t>Huffman树</w:t>
+      </w:r>
+      <w:r>
+        <w:rPr>
+          <w:rFonts w:hint="eastAsia"/>
+          <w:sz w:val="24"/>
+        </w:rPr>
+        <w:t>如下：</w:t>
+      </w:r>
+    </w:p>
+    <w:p>
+      <w:pPr>
+        <w:pStyle w:val="a7"/>
+        <w:ind w:left="720" w:firstLineChars="0" w:firstLine="0"/>
+      </w:pPr>
+      <w:r>
+        <w:object w:dxaOrig="10020" w:dyaOrig="5475" w14:anchorId="4FDAD25C">
+          <v:shapetype id="_x0000_t75" coordsize="21600,21600" o:spt="75" o:preferrelative="t" path="m@4@5l@4@11@9@11@9@5xe" filled="f" stroked="f">
+            <v:stroke joinstyle="miter"/>
+            <v:formulas>
+              <v:f eqn="if lineDrawn pixelLineWidth 0"/>
+              <v:f eqn="sum @0 1 0"/>
+              <v:f eqn="sum 0 0 @1"/>
+              <v:f eqn="prod @2 1 2"/>
+              <v:f eqn="prod @3 21600 pixelWidth"/>
+              <v:f eqn="prod @3 21600 pixelHeight"/>
+              <v:f eqn="sum @0 0 1"/>
+              <v:f eqn="prod @6 1 2"/>
+              <v:f eqn="prod @7 21600 pixelWidth"/>
+              <v:f eqn="sum @8 21600 0"/>
+              <v:f eqn="prod @7 21600 pixelHeight"/>
+              <v:f eqn="sum @10 21600 0"/>
+            </v:formulas>
+            <v:path o:extrusionok="f" gradientshapeok="t" o:connecttype="rect"/>
+            <o:lock v:ext="edit" aspectratio="t"/>
+          </v:shapetype>
+          <v:shape id="_x0000_i1025" type="#_x0000_t75" style="width:414.75pt;height:226.5pt" o:ole="">
+            <v:imagedata r:id="rId18" o:title=""/>
+          </v:shape>
+          <o:OLEObject Type="Embed" ProgID="Visio.Drawing.15" ShapeID="_x0000_i1025" DrawAspect="Content" ObjectID="_1578002436" r:id="rId19"/>
+        </w:object>
+      </w:r>
+    </w:p>
+    <w:p>
+      <w:pPr>
+        <w:pStyle w:val="a7"/>
+        <w:ind w:left="720" w:firstLineChars="0" w:firstLine="0"/>
+        <w:rPr>
+          <w:sz w:val="24"/>
+        </w:rPr>
+      </w:pPr>
+      <w:r>
+        <w:rPr>
+          <w:rFonts w:hint="eastAsia"/>
+          <w:sz w:val="24"/>
+        </w:rPr>
+        <w:t>哈夫曼编码：</w:t>
+      </w:r>
+    </w:p>
+    <w:tbl>
+      <w:tblPr>
+        <w:tblStyle w:val="a9"/>
+        <w:tblW w:w="0" w:type="auto"/>
+        <w:tblInd w:w="720" w:type="dxa"/>
+        <w:tblLook w:val="04A0" w:firstRow="1" w:lastRow="0" w:firstColumn="1" w:lastColumn="0" w:noHBand="0" w:noVBand="1"/>
+      </w:tblPr>
+      <w:tblGrid>
+        <w:gridCol w:w="1906"/>
+        <w:gridCol w:w="1890"/>
+        <w:gridCol w:w="1890"/>
+        <w:gridCol w:w="1890"/>
+      </w:tblGrid>
+      <w:tr>
+        <w:tc>
+          <w:tcPr>
+            <w:tcW w:w="1906" w:type="dxa"/>
+          </w:tcPr>
+          <w:p>
+            <w:pPr>
+              <w:pStyle w:val="a7"/>
+              <w:ind w:firstLineChars="0" w:firstLine="0"/>
+              <w:rPr>
+                <w:rFonts w:hint="eastAsia"/>
+                <w:sz w:val="24"/>
+              </w:rPr>
+            </w:pPr>
+            <w:r>
+              <w:rPr>
+                <w:rFonts w:hint="eastAsia"/>
+                <w:sz w:val="24"/>
+              </w:rPr>
+              <w:t>符号</w:t>
+            </w:r>
+          </w:p>
+        </w:tc>
+        <w:tc>
+          <w:tcPr>
+            <w:tcW w:w="1890" w:type="dxa"/>
+          </w:tcPr>
+          <w:p>
+            <w:pPr>
+              <w:pStyle w:val="a7"/>
+              <w:ind w:firstLineChars="0" w:firstLine="0"/>
+              <w:rPr>
+                <w:rFonts w:hint="eastAsia"/>
+                <w:sz w:val="24"/>
+              </w:rPr>
+            </w:pPr>
+            <w:r>
+              <w:rPr>
+                <w:rFonts w:hint="eastAsia"/>
+                <w:sz w:val="24"/>
+              </w:rPr>
+              <w:t>代码</w:t>
+            </w:r>
+          </w:p>
+        </w:tc>
+        <w:tc>
+          <w:tcPr>
+            <w:tcW w:w="1890" w:type="dxa"/>
+          </w:tcPr>
+          <w:p>
+            <w:pPr>
+              <w:pStyle w:val="a7"/>
+              <w:ind w:firstLineChars="0" w:firstLine="0"/>
+              <w:rPr>
+                <w:rFonts w:hint="eastAsia"/>
+                <w:sz w:val="24"/>
+              </w:rPr>
+            </w:pPr>
+            <w:r>
+              <w:rPr>
+                <w:rFonts w:hint="eastAsia"/>
+                <w:sz w:val="24"/>
+              </w:rPr>
+              <w:t>频率</w:t>
+            </w:r>
+          </w:p>
+        </w:tc>
+        <w:tc>
+          <w:tcPr>
+            <w:tcW w:w="1890" w:type="dxa"/>
+          </w:tcPr>
+          <w:p>
+            <w:pPr>
+              <w:pStyle w:val="a7"/>
+              <w:ind w:firstLineChars="0" w:firstLine="0"/>
+              <w:rPr>
+                <w:rFonts w:hint="eastAsia"/>
+                <w:sz w:val="24"/>
+              </w:rPr>
+            </w:pPr>
+            <w:r>
+              <w:rPr>
+                <w:rFonts w:hint="eastAsia"/>
+                <w:sz w:val="24"/>
+              </w:rPr>
+              <w:t>总比特数</w:t>
+            </w:r>
+          </w:p>
+        </w:tc>
+      </w:tr>
+      <w:tr>
+        <w:tc>
+          <w:tcPr>
+            <w:tcW w:w="1906" w:type="dxa"/>
+          </w:tcPr>
+          <w:p>
+            <w:pPr>
+              <w:pStyle w:val="a7"/>
+              <w:ind w:firstLineChars="0" w:firstLine="0"/>
+              <w:rPr>
+                <w:rFonts w:hint="eastAsia"/>
+                <w:sz w:val="24"/>
+              </w:rPr>
+            </w:pPr>
+            <w:r>
+              <w:rPr>
+                <w:rFonts w:hint="eastAsia"/>
+                <w:sz w:val="24"/>
+              </w:rPr>
+              <w:t>S</w:t>
+            </w:r>
+            <w:r>
+              <w:rPr>
+                <w:sz w:val="24"/>
+              </w:rPr>
+              <w:t>1</w:t>
+            </w:r>
+          </w:p>
+        </w:tc>
+        <w:tc>
+          <w:tcPr>
+            <w:tcW w:w="1890" w:type="dxa"/>
+          </w:tcPr>
+          <w:p>
+            <w:pPr>
+              <w:pStyle w:val="a7"/>
+              <w:ind w:firstLineChars="0" w:firstLine="0"/>
+              <w:rPr>
+                <w:rFonts w:hint="eastAsia"/>
+                <w:sz w:val="24"/>
+              </w:rPr>
+            </w:pPr>
+            <w:r>
+              <w:rPr>
+                <w:rFonts w:hint="eastAsia"/>
+                <w:sz w:val="24"/>
+              </w:rPr>
+              <w:t>0</w:t>
+            </w:r>
+            <w:r>
+              <w:rPr>
+                <w:sz w:val="24"/>
+              </w:rPr>
+              <w:t>0000</w:t>
+            </w:r>
+          </w:p>
+        </w:tc>
+        <w:tc>
+          <w:tcPr>
+            <w:tcW w:w="1890" w:type="dxa"/>
+          </w:tcPr>
+          <w:p>
+            <w:pPr>
+              <w:pStyle w:val="a7"/>
+              <w:ind w:firstLineChars="0" w:firstLine="0"/>
+              <w:rPr>
+                <w:rFonts w:hint="eastAsia"/>
+                <w:sz w:val="24"/>
+              </w:rPr>
+            </w:pPr>
+            <w:r>
+              <w:rPr>
+                <w:rFonts w:hint="eastAsia"/>
+                <w:sz w:val="24"/>
+              </w:rPr>
+              <w:t>3</w:t>
+            </w:r>
+          </w:p>
+        </w:tc>
+        <w:tc>
+          <w:tcPr>
+            <w:tcW w:w="1890" w:type="dxa"/>
+          </w:tcPr>
+          <w:p>
+            <w:pPr>
+              <w:pStyle w:val="a7"/>
+              <w:ind w:firstLineChars="0" w:firstLine="0"/>
+              <w:rPr>
+                <w:rFonts w:hint="eastAsia"/>
+                <w:sz w:val="24"/>
+              </w:rPr>
+            </w:pPr>
+            <w:r>
+              <w:rPr>
+                <w:rFonts w:hint="eastAsia"/>
+                <w:sz w:val="24"/>
+              </w:rPr>
+              <w:t>1</w:t>
+            </w:r>
+            <w:r>
+              <w:rPr>
+                <w:sz w:val="24"/>
+              </w:rPr>
+              <w:t>5</w:t>
+            </w:r>
+          </w:p>
+        </w:tc>
+      </w:tr>
+      <w:tr>
+        <w:tc>
+          <w:tcPr>
+            <w:tcW w:w="1906" w:type="dxa"/>
+          </w:tcPr>
+          <w:p>
+            <w:pPr>
+              <w:pStyle w:val="a7"/>
+              <w:ind w:firstLineChars="0" w:firstLine="0"/>
+              <w:rPr>
+                <w:rFonts w:hint="eastAsia"/>
+                <w:sz w:val="24"/>
+              </w:rPr>
+            </w:pPr>
+            <w:r>
+              <w:rPr>
+                <w:rFonts w:hint="eastAsia"/>
+                <w:sz w:val="24"/>
+              </w:rPr>
+              <w:t>S</w:t>
+            </w:r>
+            <w:r>
+              <w:rPr>
+                <w:sz w:val="24"/>
+              </w:rPr>
+              <w:t>2</w:t>
+            </w:r>
+          </w:p>
+        </w:tc>
+        <w:tc>
+          <w:tcPr>
+            <w:tcW w:w="1890" w:type="dxa"/>
+          </w:tcPr>
+          <w:p>
+            <w:pPr>
+              <w:pStyle w:val="a7"/>
+              <w:ind w:firstLineChars="0" w:firstLine="0"/>
+              <w:rPr>
+                <w:rFonts w:hint="eastAsia"/>
+                <w:sz w:val="24"/>
+              </w:rPr>
+            </w:pPr>
+            <w:r>
+              <w:rPr>
+                <w:rFonts w:hint="eastAsia"/>
+                <w:sz w:val="24"/>
+              </w:rPr>
+              <w:t>0</w:t>
+            </w:r>
+            <w:r>
+              <w:rPr>
+                <w:sz w:val="24"/>
+              </w:rPr>
+              <w:t>101</w:t>
+            </w:r>
+          </w:p>
+        </w:tc>
+        <w:tc>
+          <w:tcPr>
+            <w:tcW w:w="1890" w:type="dxa"/>
+          </w:tcPr>
+          <w:p>
+            <w:pPr>
+              <w:pStyle w:val="a7"/>
+              <w:ind w:firstLineChars="0" w:firstLine="0"/>
+              <w:rPr>
+                <w:rFonts w:hint="eastAsia"/>
+                <w:sz w:val="24"/>
+              </w:rPr>
+            </w:pPr>
+            <w:r>
+              <w:rPr>
+                <w:rFonts w:hint="eastAsia"/>
+                <w:sz w:val="24"/>
+              </w:rPr>
+              <w:t>1</w:t>
+            </w:r>
+            <w:r>
+              <w:rPr>
+                <w:sz w:val="24"/>
+              </w:rPr>
+              <w:t>4</w:t>
+            </w:r>
+          </w:p>
+        </w:tc>
+        <w:tc>
+          <w:tcPr>
+            <w:tcW w:w="1890" w:type="dxa"/>
+          </w:tcPr>
+          <w:p>
+            <w:pPr>
+              <w:pStyle w:val="a7"/>
+              <w:ind w:firstLineChars="0" w:firstLine="0"/>
+              <w:rPr>
+                <w:rFonts w:hint="eastAsia"/>
+                <w:sz w:val="24"/>
+              </w:rPr>
+            </w:pPr>
+            <w:r>
+              <w:rPr>
+                <w:rFonts w:hint="eastAsia"/>
+                <w:sz w:val="24"/>
+              </w:rPr>
+              <w:t>5</w:t>
+            </w:r>
+            <w:r>
+              <w:rPr>
+                <w:sz w:val="24"/>
+              </w:rPr>
+              <w:t>6</w:t>
+            </w:r>
+          </w:p>
+        </w:tc>
+      </w:tr>
+      <w:tr>
+        <w:tc>
+          <w:tcPr>
+            <w:tcW w:w="1906" w:type="dxa"/>
+          </w:tcPr>
+          <w:p>
+            <w:pPr>
+              <w:pStyle w:val="a7"/>
+              <w:ind w:firstLineChars="0" w:firstLine="0"/>
+              <w:rPr>
+                <w:rFonts w:hint="eastAsia"/>
+                <w:sz w:val="24"/>
+              </w:rPr>
+            </w:pPr>
+            <w:r>
+              <w:rPr>
+                <w:rFonts w:hint="eastAsia"/>
+                <w:sz w:val="24"/>
+              </w:rPr>
+              <w:t>S</w:t>
+            </w:r>
+            <w:r>
+              <w:rPr>
+                <w:sz w:val="24"/>
+              </w:rPr>
+              <w:t>3</w:t>
+            </w:r>
+          </w:p>
+        </w:tc>
+        <w:tc>
+          <w:tcPr>
+            <w:tcW w:w="1890" w:type="dxa"/>
+          </w:tcPr>
+          <w:p>
+            <w:pPr>
+              <w:pStyle w:val="a7"/>
+              <w:ind w:firstLineChars="0" w:firstLine="0"/>
+              <w:rPr>
+                <w:rFonts w:hint="eastAsia"/>
+                <w:sz w:val="24"/>
+              </w:rPr>
+            </w:pPr>
+            <w:r>
+              <w:rPr>
+                <w:rFonts w:hint="eastAsia"/>
+                <w:sz w:val="24"/>
+              </w:rPr>
+              <w:t>0</w:t>
+            </w:r>
+            <w:r>
+              <w:rPr>
+                <w:sz w:val="24"/>
+              </w:rPr>
+              <w:t>1100</w:t>
+            </w:r>
+          </w:p>
+        </w:tc>
+        <w:tc>
+          <w:tcPr>
+            <w:tcW w:w="1890" w:type="dxa"/>
+          </w:tcPr>
+          <w:p>
+            <w:pPr>
+              <w:pStyle w:val="a7"/>
+              <w:ind w:firstLineChars="0" w:firstLine="0"/>
+              <w:rPr>
+                <w:rFonts w:hint="eastAsia"/>
+                <w:sz w:val="24"/>
+              </w:rPr>
+            </w:pPr>
+            <w:r>
+              <w:rPr>
+                <w:rFonts w:hint="eastAsia"/>
+                <w:sz w:val="24"/>
+              </w:rPr>
+              <w:t>6</w:t>
+            </w:r>
+          </w:p>
+        </w:tc>
+        <w:tc>
+          <w:tcPr>
+            <w:tcW w:w="1890" w:type="dxa"/>
+          </w:tcPr>
+          <w:p>
+            <w:pPr>
+              <w:pStyle w:val="a7"/>
+              <w:ind w:firstLineChars="0" w:firstLine="0"/>
+              <w:rPr>
+                <w:rFonts w:hint="eastAsia"/>
+                <w:sz w:val="24"/>
+              </w:rPr>
+            </w:pPr>
+            <w:r>
+              <w:rPr>
+                <w:rFonts w:hint="eastAsia"/>
+                <w:sz w:val="24"/>
+              </w:rPr>
+              <w:t>3</w:t>
+            </w:r>
+            <w:r>
+              <w:rPr>
+                <w:sz w:val="24"/>
+              </w:rPr>
+              <w:t>0</w:t>
+            </w:r>
+          </w:p>
+        </w:tc>
+      </w:tr>
+      <w:tr>
+        <w:tc>
+          <w:tcPr>
+            <w:tcW w:w="1906" w:type="dxa"/>
+          </w:tcPr>
+          <w:p>
+            <w:pPr>
+              <w:pStyle w:val="a7"/>
+              <w:ind w:firstLineChars="0" w:firstLine="0"/>
+              <w:rPr>
+                <w:rFonts w:hint="eastAsia"/>
+                <w:sz w:val="24"/>
+              </w:rPr>
+            </w:pPr>
+            <w:r>
+              <w:rPr>
+                <w:rFonts w:hint="eastAsia"/>
+                <w:sz w:val="24"/>
+              </w:rPr>
+              <w:t>S</w:t>
+            </w:r>
+            <w:r>
+              <w:rPr>
+                <w:sz w:val="24"/>
+              </w:rPr>
+              <w:t>4</w:t>
+            </w:r>
+          </w:p>
+        </w:tc>
+        <w:tc>
+          <w:tcPr>
+            <w:tcW w:w="1890" w:type="dxa"/>
+          </w:tcPr>
+          <w:p>
+            <w:pPr>
+              <w:pStyle w:val="a7"/>
+              <w:ind w:firstLineChars="0" w:firstLine="0"/>
+              <w:rPr>
+                <w:rFonts w:hint="eastAsia"/>
+                <w:sz w:val="24"/>
+              </w:rPr>
+            </w:pPr>
+            <w:r>
+              <w:rPr>
+                <w:rFonts w:hint="eastAsia"/>
+                <w:sz w:val="24"/>
+              </w:rPr>
+              <w:t>0</w:t>
+            </w:r>
+            <w:r>
+              <w:rPr>
+                <w:sz w:val="24"/>
+              </w:rPr>
+              <w:t>1101</w:t>
+            </w:r>
+          </w:p>
+        </w:tc>
+        <w:tc>
+          <w:tcPr>
+            <w:tcW w:w="1890" w:type="dxa"/>
+          </w:tcPr>
+          <w:p>
+            <w:pPr>
+              <w:pStyle w:val="a7"/>
+              <w:ind w:firstLineChars="0" w:firstLine="0"/>
+              <w:rPr>
+                <w:rFonts w:hint="eastAsia"/>
+                <w:sz w:val="24"/>
+              </w:rPr>
+            </w:pPr>
+            <w:r>
+              <w:rPr>
+                <w:rFonts w:hint="eastAsia"/>
+                <w:sz w:val="24"/>
+              </w:rPr>
+              <w:t>8</w:t>
+            </w:r>
+          </w:p>
+        </w:tc>
+        <w:tc>
+          <w:tcPr>
+            <w:tcW w:w="1890" w:type="dxa"/>
+          </w:tcPr>
+          <w:p>
+            <w:pPr>
+              <w:pStyle w:val="a7"/>
+              <w:ind w:firstLineChars="0" w:firstLine="0"/>
+              <w:rPr>
+                <w:rFonts w:hint="eastAsia"/>
+                <w:sz w:val="24"/>
+              </w:rPr>
+            </w:pPr>
+            <w:r>
+              <w:rPr>
+                <w:rFonts w:hint="eastAsia"/>
+                <w:sz w:val="24"/>
+              </w:rPr>
+              <w:t>4</w:t>
+            </w:r>
+            <w:r>
+              <w:rPr>
+                <w:sz w:val="24"/>
+              </w:rPr>
+              <w:t>0</w:t>
+            </w:r>
+          </w:p>
+        </w:tc>
+      </w:tr>
+      <w:tr>
+        <w:tc>
+          <w:tcPr>
+            <w:tcW w:w="1906" w:type="dxa"/>
+          </w:tcPr>
+          <w:p>
+            <w:pPr>
+              <w:pStyle w:val="a7"/>
+              <w:ind w:firstLineChars="0" w:firstLine="0"/>
+              <w:rPr>
+                <w:rFonts w:hint="eastAsia"/>
+                <w:sz w:val="24"/>
+              </w:rPr>
+            </w:pPr>
+            <w:r>
+              <w:rPr>
+                <w:rFonts w:hint="eastAsia"/>
+                <w:sz w:val="24"/>
+              </w:rPr>
+              <w:t>S</w:t>
+            </w:r>
+            <w:r>
+              <w:rPr>
+                <w:sz w:val="24"/>
+              </w:rPr>
+              <w:t>5</w:t>
+            </w:r>
+          </w:p>
+        </w:tc>
+        <w:tc>
+          <w:tcPr>
+            <w:tcW w:w="1890" w:type="dxa"/>
+          </w:tcPr>
+          <w:p>
+            <w:pPr>
+              <w:pStyle w:val="a7"/>
+              <w:ind w:firstLineChars="0" w:firstLine="0"/>
+              <w:rPr>
+                <w:rFonts w:hint="eastAsia"/>
+                <w:sz w:val="24"/>
+              </w:rPr>
+            </w:pPr>
+            <w:r>
+              <w:rPr>
+                <w:rFonts w:hint="eastAsia"/>
+                <w:sz w:val="24"/>
+              </w:rPr>
+              <w:t>0</w:t>
+            </w:r>
+            <w:r>
+              <w:rPr>
+                <w:sz w:val="24"/>
+              </w:rPr>
+              <w:t>111</w:t>
+            </w:r>
+          </w:p>
+        </w:tc>
+        <w:tc>
+          <w:tcPr>
+            <w:tcW w:w="1890" w:type="dxa"/>
+          </w:tcPr>
+          <w:p>
+            <w:pPr>
+              <w:pStyle w:val="a7"/>
+              <w:ind w:firstLineChars="0" w:firstLine="0"/>
+              <w:rPr>
+                <w:rFonts w:hint="eastAsia"/>
+                <w:sz w:val="24"/>
+              </w:rPr>
+            </w:pPr>
+            <w:r>
+              <w:rPr>
+                <w:rFonts w:hint="eastAsia"/>
+                <w:sz w:val="24"/>
+              </w:rPr>
+              <w:t>1</w:t>
+            </w:r>
+            <w:r>
+              <w:rPr>
+                <w:sz w:val="24"/>
+              </w:rPr>
+              <w:t>5</w:t>
+            </w:r>
+          </w:p>
+        </w:tc>
+        <w:tc>
+          <w:tcPr>
+            <w:tcW w:w="1890" w:type="dxa"/>
+          </w:tcPr>
+          <w:p>
+            <w:pPr>
+              <w:pStyle w:val="a7"/>
+              <w:ind w:firstLineChars="0" w:firstLine="0"/>
+              <w:rPr>
+                <w:rFonts w:hint="eastAsia"/>
+                <w:sz w:val="24"/>
+              </w:rPr>
+            </w:pPr>
+            <w:r>
+              <w:rPr>
+                <w:rFonts w:hint="eastAsia"/>
+                <w:sz w:val="24"/>
+              </w:rPr>
+              <w:t>6</w:t>
+            </w:r>
+            <w:r>
+              <w:rPr>
+                <w:sz w:val="24"/>
+              </w:rPr>
+              <w:t>0</w:t>
+            </w:r>
+          </w:p>
+        </w:tc>
+      </w:tr>
+      <w:tr>
+        <w:tc>
+          <w:tcPr>
+            <w:tcW w:w="1906" w:type="dxa"/>
+          </w:tcPr>
+          <w:p>
+            <w:pPr>
+              <w:pStyle w:val="a7"/>
+              <w:ind w:firstLineChars="0" w:firstLine="0"/>
+              <w:rPr>
+                <w:rFonts w:hint="eastAsia"/>
+                <w:sz w:val="24"/>
+              </w:rPr>
+            </w:pPr>
+            <w:r>
+              <w:rPr>
+                <w:rFonts w:hint="eastAsia"/>
+                <w:sz w:val="24"/>
+              </w:rPr>
+              <w:t>S</w:t>
+            </w:r>
+            <w:r>
+              <w:rPr>
+                <w:sz w:val="24"/>
+              </w:rPr>
+              <w:t>6</w:t>
+            </w:r>
+          </w:p>
+        </w:tc>
+        <w:tc>
+          <w:tcPr>
+            <w:tcW w:w="1890" w:type="dxa"/>
+          </w:tcPr>
+          <w:p>
+            <w:pPr>
+              <w:pStyle w:val="a7"/>
+              <w:ind w:firstLineChars="0" w:firstLine="0"/>
+              <w:rPr>
+                <w:rFonts w:hint="eastAsia"/>
+                <w:sz w:val="24"/>
+              </w:rPr>
+            </w:pPr>
+            <w:r>
+              <w:rPr>
+                <w:rFonts w:hint="eastAsia"/>
+                <w:sz w:val="24"/>
+              </w:rPr>
+              <w:t>0</w:t>
+            </w:r>
+            <w:r>
+              <w:rPr>
+                <w:sz w:val="24"/>
+              </w:rPr>
+              <w:t>01</w:t>
+            </w:r>
+          </w:p>
+        </w:tc>
+        <w:tc>
+          <w:tcPr>
+            <w:tcW w:w="1890" w:type="dxa"/>
+          </w:tcPr>
+          <w:p>
+            <w:pPr>
+              <w:pStyle w:val="a7"/>
+              <w:ind w:firstLineChars="0" w:firstLine="0"/>
+              <w:rPr>
+                <w:rFonts w:hint="eastAsia"/>
+                <w:sz w:val="24"/>
+              </w:rPr>
+            </w:pPr>
+            <w:r>
+              <w:rPr>
+                <w:rFonts w:hint="eastAsia"/>
+                <w:sz w:val="24"/>
+              </w:rPr>
+              <w:t>2</w:t>
+            </w:r>
+            <w:r>
+              <w:rPr>
+                <w:sz w:val="24"/>
+              </w:rPr>
+              <w:t>5</w:t>
+            </w:r>
+          </w:p>
+        </w:tc>
+        <w:tc>
+          <w:tcPr>
+            <w:tcW w:w="1890" w:type="dxa"/>
+          </w:tcPr>
+          <w:p>
+            <w:pPr>
+              <w:pStyle w:val="a7"/>
+              <w:ind w:firstLineChars="0" w:firstLine="0"/>
+              <w:rPr>
+                <w:rFonts w:hint="eastAsia"/>
+                <w:sz w:val="24"/>
+              </w:rPr>
+            </w:pPr>
+            <w:r>
+              <w:rPr>
+                <w:rFonts w:hint="eastAsia"/>
+                <w:sz w:val="24"/>
+              </w:rPr>
+              <w:t>7</w:t>
+            </w:r>
+            <w:r>
+              <w:rPr>
+                <w:sz w:val="24"/>
+              </w:rPr>
+              <w:t>5</w:t>
+            </w:r>
+          </w:p>
+        </w:tc>
+      </w:tr>
+      <w:tr>
+        <w:tc>
+          <w:tcPr>
+            <w:tcW w:w="1906" w:type="dxa"/>
+          </w:tcPr>
+          <w:p>
+            <w:pPr>
+              <w:pStyle w:val="a7"/>
+              <w:ind w:firstLineChars="0" w:firstLine="0"/>
+              <w:rPr>
+                <w:rFonts w:hint="eastAsia"/>
+                <w:sz w:val="24"/>
+              </w:rPr>
+            </w:pPr>
+            <w:r>
+              <w:rPr>
+                <w:rFonts w:hint="eastAsia"/>
+                <w:sz w:val="24"/>
+              </w:rPr>
+              <w:t>S</w:t>
+            </w:r>
+            <w:r>
+              <w:rPr>
+                <w:sz w:val="24"/>
+              </w:rPr>
+              <w:t>7</w:t>
+            </w:r>
+          </w:p>
+        </w:tc>
+        <w:tc>
+          <w:tcPr>
+            <w:tcW w:w="1890" w:type="dxa"/>
+          </w:tcPr>
+          <w:p>
+            <w:pPr>
+              <w:pStyle w:val="a7"/>
+              <w:ind w:firstLineChars="0" w:firstLine="0"/>
+              <w:rPr>
+                <w:rFonts w:hint="eastAsia"/>
+                <w:sz w:val="24"/>
+              </w:rPr>
+            </w:pPr>
+            <w:r>
+              <w:rPr>
+                <w:rFonts w:hint="eastAsia"/>
+                <w:sz w:val="24"/>
+              </w:rPr>
+              <w:t>1</w:t>
+            </w:r>
+            <w:r>
+              <w:rPr>
+                <w:sz w:val="24"/>
+              </w:rPr>
+              <w:t>11</w:t>
+            </w:r>
+          </w:p>
+        </w:tc>
+        <w:tc>
+          <w:tcPr>
+            <w:tcW w:w="1890" w:type="dxa"/>
+          </w:tcPr>
+          <w:p>
+            <w:pPr>
+              <w:pStyle w:val="a7"/>
+              <w:ind w:firstLineChars="0" w:firstLine="0"/>
+              <w:rPr>
+                <w:rFonts w:hint="eastAsia"/>
+                <w:sz w:val="24"/>
+              </w:rPr>
+            </w:pPr>
+            <w:r>
+              <w:rPr>
+                <w:rFonts w:hint="eastAsia"/>
+                <w:sz w:val="24"/>
+              </w:rPr>
+              <w:t>3</w:t>
+            </w:r>
+            <w:r>
+              <w:rPr>
+                <w:sz w:val="24"/>
+              </w:rPr>
+              <w:t>5</w:t>
+            </w:r>
+          </w:p>
+        </w:tc>
+        <w:tc>
+          <w:tcPr>
+            <w:tcW w:w="1890" w:type="dxa"/>
+          </w:tcPr>
+          <w:p>
+            <w:pPr>
+              <w:pStyle w:val="a7"/>
+              <w:ind w:firstLineChars="0" w:firstLine="0"/>
+              <w:rPr>
+                <w:rFonts w:hint="eastAsia"/>
+                <w:sz w:val="24"/>
+              </w:rPr>
+            </w:pPr>
+            <w:r>
+              <w:rPr>
+                <w:rFonts w:hint="eastAsia"/>
+                <w:sz w:val="24"/>
+              </w:rPr>
+              <w:t>1</w:t>
+            </w:r>
+            <w:r>
+              <w:rPr>
+                <w:sz w:val="24"/>
+              </w:rPr>
+              <w:t>05</w:t>
+            </w:r>
+          </w:p>
+        </w:tc>
+      </w:tr>
+      <w:tr>
+        <w:tc>
+          <w:tcPr>
+            <w:tcW w:w="1906" w:type="dxa"/>
+          </w:tcPr>
+          <w:p>
+            <w:pPr>
+              <w:pStyle w:val="a7"/>
+              <w:ind w:firstLineChars="0" w:firstLine="0"/>
+              <w:rPr>
+                <w:rFonts w:hint="eastAsia"/>
+                <w:sz w:val="24"/>
+              </w:rPr>
+            </w:pPr>
+            <w:r>
+              <w:rPr>
+                <w:rFonts w:hint="eastAsia"/>
+                <w:sz w:val="24"/>
+              </w:rPr>
+              <w:t>S</w:t>
+            </w:r>
+            <w:r>
+              <w:rPr>
+                <w:sz w:val="24"/>
+              </w:rPr>
+              <w:t>8</w:t>
+            </w:r>
+          </w:p>
+        </w:tc>
+        <w:tc>
+          <w:tcPr>
+            <w:tcW w:w="1890" w:type="dxa"/>
+          </w:tcPr>
+          <w:p>
+            <w:pPr>
+              <w:pStyle w:val="a7"/>
+              <w:ind w:firstLineChars="0" w:firstLine="0"/>
+              <w:rPr>
+                <w:rFonts w:hint="eastAsia"/>
+                <w:sz w:val="24"/>
+              </w:rPr>
+            </w:pPr>
+            <w:r>
+              <w:rPr>
+                <w:rFonts w:hint="eastAsia"/>
+                <w:sz w:val="24"/>
+              </w:rPr>
+              <w:t>0</w:t>
+            </w:r>
+            <w:r>
+              <w:rPr>
+                <w:sz w:val="24"/>
+              </w:rPr>
+              <w:t>001</w:t>
+            </w:r>
+          </w:p>
+        </w:tc>
+        <w:tc>
+          <w:tcPr>
+            <w:tcW w:w="1890" w:type="dxa"/>
+          </w:tcPr>
+          <w:p>
+            <w:pPr>
+              <w:pStyle w:val="a7"/>
+              <w:ind w:firstLineChars="0" w:firstLine="0"/>
+              <w:rPr>
+                <w:rFonts w:hint="eastAsia"/>
+                <w:sz w:val="24"/>
+              </w:rPr>
+            </w:pPr>
+            <w:r>
+              <w:rPr>
+                <w:rFonts w:hint="eastAsia"/>
+                <w:sz w:val="24"/>
+              </w:rPr>
+              <w:t>1</w:t>
+            </w:r>
+            <w:r>
+              <w:rPr>
+                <w:sz w:val="24"/>
+              </w:rPr>
+              <w:t>2</w:t>
+            </w:r>
+          </w:p>
+        </w:tc>
+        <w:tc>
+          <w:tcPr>
+            <w:tcW w:w="1890" w:type="dxa"/>
+          </w:tcPr>
+          <w:p>
+            <w:pPr>
+              <w:pStyle w:val="a7"/>
+              <w:ind w:firstLineChars="0" w:firstLine="0"/>
+              <w:rPr>
+                <w:rFonts w:hint="eastAsia"/>
+                <w:sz w:val="24"/>
+              </w:rPr>
+            </w:pPr>
+            <w:r>
+              <w:rPr>
+                <w:rFonts w:hint="eastAsia"/>
+                <w:sz w:val="24"/>
+              </w:rPr>
+              <w:t>4</w:t>
+            </w:r>
+            <w:r>
+              <w:rPr>
+                <w:sz w:val="24"/>
+              </w:rPr>
+              <w:t>8</w:t>
+            </w:r>
+          </w:p>
+        </w:tc>
+      </w:tr>
+      <w:tr>
+        <w:tc>
+          <w:tcPr>
+            <w:tcW w:w="1906" w:type="dxa"/>
+          </w:tcPr>
+          <w:p>
+            <w:pPr>
+              <w:pStyle w:val="a7"/>
+              <w:ind w:firstLineChars="0" w:firstLine="0"/>
+              <w:rPr>
+                <w:rFonts w:hint="eastAsia"/>
+                <w:sz w:val="24"/>
+              </w:rPr>
+            </w:pPr>
+            <w:r>
+              <w:rPr>
+                <w:rFonts w:hint="eastAsia"/>
+                <w:sz w:val="24"/>
+              </w:rPr>
+              <w:t>S</w:t>
+            </w:r>
+            <w:r>
+              <w:rPr>
+                <w:sz w:val="24"/>
+              </w:rPr>
+              <w:t>9</w:t>
+            </w:r>
+          </w:p>
+        </w:tc>
+        <w:tc>
+          <w:tcPr>
+            <w:tcW w:w="1890" w:type="dxa"/>
+          </w:tcPr>
+          <w:p>
+            <w:pPr>
+              <w:pStyle w:val="a7"/>
+              <w:ind w:firstLineChars="0" w:firstLine="0"/>
+              <w:rPr>
+                <w:rFonts w:hint="eastAsia"/>
+                <w:sz w:val="24"/>
+              </w:rPr>
+            </w:pPr>
+            <w:r>
+              <w:rPr>
+                <w:rFonts w:hint="eastAsia"/>
+                <w:sz w:val="24"/>
+              </w:rPr>
+              <w:t>1</w:t>
+            </w:r>
+            <w:r>
+              <w:rPr>
+                <w:sz w:val="24"/>
+              </w:rPr>
+              <w:t>0</w:t>
+            </w:r>
+          </w:p>
+        </w:tc>
+        <w:tc>
+          <w:tcPr>
+            <w:tcW w:w="1890" w:type="dxa"/>
+          </w:tcPr>
+          <w:p>
+            <w:pPr>
+              <w:pStyle w:val="a7"/>
+              <w:ind w:firstLineChars="0" w:firstLine="0"/>
+              <w:rPr>
+                <w:rFonts w:hint="eastAsia"/>
+                <w:sz w:val="24"/>
+              </w:rPr>
+            </w:pPr>
+            <w:r>
+              <w:rPr>
+                <w:rFonts w:hint="eastAsia"/>
+                <w:sz w:val="24"/>
+              </w:rPr>
+              <w:t>6</w:t>
+            </w:r>
+            <w:r>
+              <w:rPr>
+                <w:sz w:val="24"/>
+              </w:rPr>
+              <w:t>5</w:t>
+            </w:r>
+          </w:p>
+        </w:tc>
+        <w:tc>
+          <w:tcPr>
+            <w:tcW w:w="1890" w:type="dxa"/>
+          </w:tcPr>
+          <w:p>
+            <w:pPr>
+              <w:pStyle w:val="a7"/>
+              <w:ind w:firstLineChars="0" w:firstLine="0"/>
+              <w:rPr>
+                <w:rFonts w:hint="eastAsia"/>
+                <w:sz w:val="24"/>
+              </w:rPr>
+            </w:pPr>
+            <w:r>
+              <w:rPr>
+                <w:rFonts w:hint="eastAsia"/>
+                <w:sz w:val="24"/>
+              </w:rPr>
+              <w:t>1</w:t>
+            </w:r>
+            <w:r>
+              <w:rPr>
+                <w:sz w:val="24"/>
+              </w:rPr>
+              <w:t>30</w:t>
+            </w:r>
+          </w:p>
+        </w:tc>
+      </w:tr>
+      <w:tr>
+        <w:tc>
+          <w:tcPr>
+            <w:tcW w:w="1906" w:type="dxa"/>
+          </w:tcPr>
+          <w:p>
+            <w:pPr>
+              <w:pStyle w:val="a7"/>
+              <w:ind w:firstLineChars="0" w:firstLine="0"/>
+              <w:rPr>
+                <w:rFonts w:hint="eastAsia"/>
+                <w:sz w:val="24"/>
+              </w:rPr>
+            </w:pPr>
+            <w:r>
+              <w:rPr>
+                <w:rFonts w:hint="eastAsia"/>
+                <w:sz w:val="24"/>
+              </w:rPr>
+              <w:t>S</w:t>
+            </w:r>
+            <w:r>
+              <w:rPr>
+                <w:sz w:val="24"/>
+              </w:rPr>
+              <w:t>10</w:t>
+            </w:r>
+          </w:p>
+        </w:tc>
+        <w:tc>
+          <w:tcPr>
+            <w:tcW w:w="1890" w:type="dxa"/>
+          </w:tcPr>
+          <w:p>
+            <w:pPr>
+              <w:pStyle w:val="a7"/>
+              <w:ind w:firstLineChars="0" w:firstLine="0"/>
+              <w:rPr>
+                <w:rFonts w:hint="eastAsia"/>
+                <w:sz w:val="24"/>
+              </w:rPr>
+            </w:pPr>
+            <w:r>
+              <w:rPr>
+                <w:rFonts w:hint="eastAsia"/>
+                <w:sz w:val="24"/>
+              </w:rPr>
+              <w:t>0</w:t>
+            </w:r>
+            <w:r>
+              <w:rPr>
+                <w:sz w:val="24"/>
+              </w:rPr>
+              <w:t>100</w:t>
+            </w:r>
+          </w:p>
+        </w:tc>
+        <w:tc>
+          <w:tcPr>
+            <w:tcW w:w="1890" w:type="dxa"/>
+          </w:tcPr>
+          <w:p>
+            <w:pPr>
+              <w:pStyle w:val="a7"/>
+              <w:ind w:firstLineChars="0" w:firstLine="0"/>
+              <w:rPr>
+                <w:rFonts w:hint="eastAsia"/>
+                <w:sz w:val="24"/>
+              </w:rPr>
+            </w:pPr>
+            <w:r>
+              <w:rPr>
+                <w:rFonts w:hint="eastAsia"/>
+                <w:sz w:val="24"/>
+              </w:rPr>
+              <w:t>1</w:t>
+            </w:r>
+            <w:r>
+              <w:rPr>
+                <w:sz w:val="24"/>
+              </w:rPr>
+              <w:t>3</w:t>
+            </w:r>
+          </w:p>
+        </w:tc>
+        <w:tc>
+          <w:tcPr>
+            <w:tcW w:w="1890" w:type="dxa"/>
+          </w:tcPr>
+          <w:p>
+            <w:pPr>
+              <w:pStyle w:val="a7"/>
+              <w:ind w:firstLineChars="0" w:firstLine="0"/>
+              <w:rPr>
+                <w:rFonts w:hint="eastAsia"/>
+                <w:sz w:val="24"/>
+              </w:rPr>
+            </w:pPr>
+            <w:r>
+              <w:rPr>
+                <w:rFonts w:hint="eastAsia"/>
+                <w:sz w:val="24"/>
+              </w:rPr>
+              <w:t>5</w:t>
+            </w:r>
+            <w:r>
+              <w:rPr>
+                <w:sz w:val="24"/>
+              </w:rPr>
+              <w:t>2</w:t>
+            </w:r>
+          </w:p>
+        </w:tc>
+      </w:tr>
+      <w:tr>
+        <w:tc>
+          <w:tcPr>
+            <w:tcW w:w="1906" w:type="dxa"/>
+          </w:tcPr>
+          <w:p>
+            <w:pPr>
+              <w:pStyle w:val="a7"/>
+              <w:ind w:firstLineChars="0" w:firstLine="0"/>
+              <w:rPr>
+                <w:rFonts w:hint="eastAsia"/>
+                <w:sz w:val="24"/>
+              </w:rPr>
+            </w:pPr>
+            <w:r>
+              <w:rPr>
+                <w:rFonts w:hint="eastAsia"/>
+                <w:sz w:val="24"/>
+              </w:rPr>
+              <w:t>S</w:t>
+            </w:r>
+            <w:r>
+              <w:rPr>
+                <w:sz w:val="24"/>
+              </w:rPr>
+              <w:t>11</w:t>
+            </w:r>
+          </w:p>
+        </w:tc>
+        <w:tc>
+          <w:tcPr>
+            <w:tcW w:w="1890" w:type="dxa"/>
+          </w:tcPr>
+          <w:p>
+            <w:pPr>
+              <w:pStyle w:val="a7"/>
+              <w:ind w:firstLineChars="0" w:firstLine="0"/>
+              <w:rPr>
+                <w:rFonts w:hint="eastAsia"/>
+                <w:sz w:val="24"/>
+              </w:rPr>
+            </w:pPr>
+            <w:r>
+              <w:rPr>
+                <w:rFonts w:hint="eastAsia"/>
+                <w:sz w:val="24"/>
+              </w:rPr>
+              <w:t>1</w:t>
+            </w:r>
+            <w:r>
+              <w:rPr>
+                <w:sz w:val="24"/>
+              </w:rPr>
+              <w:t>10</w:t>
+            </w:r>
+          </w:p>
+        </w:tc>
+        <w:tc>
+          <w:tcPr>
+            <w:tcW w:w="1890" w:type="dxa"/>
+          </w:tcPr>
+          <w:p>
+            <w:pPr>
+              <w:pStyle w:val="a7"/>
+              <w:ind w:firstLineChars="0" w:firstLine="0"/>
+              <w:rPr>
+                <w:rFonts w:hint="eastAsia"/>
+                <w:sz w:val="24"/>
+              </w:rPr>
+            </w:pPr>
+            <w:r>
+              <w:rPr>
+                <w:rFonts w:hint="eastAsia"/>
+                <w:sz w:val="24"/>
+              </w:rPr>
+              <w:t>3</w:t>
+            </w:r>
+            <w:r>
+              <w:rPr>
+                <w:sz w:val="24"/>
+              </w:rPr>
+              <w:t>3</w:t>
+            </w:r>
+          </w:p>
+        </w:tc>
+        <w:tc>
+          <w:tcPr>
+            <w:tcW w:w="1890" w:type="dxa"/>
+          </w:tcPr>
+          <w:p>
+            <w:pPr>
+              <w:pStyle w:val="a7"/>
+              <w:ind w:firstLineChars="0" w:firstLine="0"/>
+              <w:rPr>
+                <w:rFonts w:hint="eastAsia"/>
+                <w:sz w:val="24"/>
+              </w:rPr>
+            </w:pPr>
+            <w:r>
+              <w:rPr>
+                <w:rFonts w:hint="eastAsia"/>
+                <w:sz w:val="24"/>
+              </w:rPr>
+              <w:t>9</w:t>
+            </w:r>
+            <w:r>
+              <w:rPr>
+                <w:sz w:val="24"/>
+              </w:rPr>
+              <w:t>9</w:t>
+            </w:r>
+          </w:p>
+        </w:tc>
+      </w:tr>
+      <w:tr>
+        <w:tc>
+          <w:tcPr>
+            <w:tcW w:w="1906" w:type="dxa"/>
+          </w:tcPr>
+          <w:p>
+            <w:pPr>
+              <w:pStyle w:val="a7"/>
+              <w:ind w:firstLineChars="0" w:firstLine="0"/>
+              <w:rPr>
+                <w:rFonts w:hint="eastAsia"/>
+                <w:sz w:val="24"/>
+              </w:rPr>
+            </w:pPr>
+            <w:r>
+              <w:rPr>
+                <w:rFonts w:hint="eastAsia"/>
+                <w:sz w:val="24"/>
+              </w:rPr>
+              <w:t>S</w:t>
+            </w:r>
+            <w:r>
+              <w:rPr>
+                <w:sz w:val="24"/>
+              </w:rPr>
+              <w:t>12</w:t>
+            </w:r>
+          </w:p>
+        </w:tc>
+        <w:tc>
+          <w:tcPr>
+            <w:tcW w:w="1890" w:type="dxa"/>
+          </w:tcPr>
+          <w:p>
+            <w:pPr>
+              <w:pStyle w:val="a7"/>
+              <w:ind w:firstLineChars="0" w:firstLine="0"/>
+              <w:rPr>
+                <w:rFonts w:hint="eastAsia"/>
+                <w:sz w:val="24"/>
+              </w:rPr>
+            </w:pPr>
+            <w:r>
+              <w:rPr>
+                <w:rFonts w:hint="eastAsia"/>
+                <w:sz w:val="24"/>
+              </w:rPr>
+              <w:t>0</w:t>
+            </w:r>
+            <w:r>
+              <w:rPr>
+                <w:sz w:val="24"/>
+              </w:rPr>
+              <w:t>0001</w:t>
+            </w:r>
+          </w:p>
+        </w:tc>
+        <w:tc>
+          <w:tcPr>
+            <w:tcW w:w="1890" w:type="dxa"/>
+          </w:tcPr>
+          <w:p>
+            <w:pPr>
+              <w:pStyle w:val="a7"/>
+              <w:ind w:firstLineChars="0" w:firstLine="0"/>
+              <w:rPr>
+                <w:rFonts w:hint="eastAsia"/>
+                <w:sz w:val="24"/>
+              </w:rPr>
+            </w:pPr>
+            <w:r>
+              <w:rPr>
+                <w:rFonts w:hint="eastAsia"/>
+                <w:sz w:val="24"/>
+              </w:rPr>
+              <w:t>5</w:t>
+            </w:r>
+          </w:p>
+        </w:tc>
+        <w:tc>
+          <w:tcPr>
+            <w:tcW w:w="1890" w:type="dxa"/>
+          </w:tcPr>
+          <w:p>
+            <w:pPr>
+              <w:pStyle w:val="a7"/>
+              <w:ind w:firstLineChars="0" w:firstLine="0"/>
+              <w:rPr>
+                <w:rFonts w:hint="eastAsia"/>
+                <w:sz w:val="24"/>
+              </w:rPr>
+            </w:pPr>
+            <w:r>
+              <w:rPr>
+                <w:rFonts w:hint="eastAsia"/>
+                <w:sz w:val="24"/>
+              </w:rPr>
+              <w:t>2</w:t>
+            </w:r>
+            <w:r>
+              <w:rPr>
+                <w:sz w:val="24"/>
+              </w:rPr>
+              <w:t>5</w:t>
+            </w:r>
+          </w:p>
+        </w:tc>
+      </w:tr>
+      <w:tr>
+        <w:tc>
+          <w:tcPr>
+            <w:tcW w:w="1906" w:type="dxa"/>
+          </w:tcPr>
+          <w:p>
+            <w:pPr>
+              <w:pStyle w:val="a7"/>
+              <w:ind w:firstLineChars="0" w:firstLine="0"/>
+              <w:rPr>
+                <w:rFonts w:hint="eastAsia"/>
+                <w:sz w:val="24"/>
+              </w:rPr>
+            </w:pPr>
+            <w:r>
+              <w:rPr>
+                <w:rFonts w:hint="eastAsia"/>
+                <w:sz w:val="24"/>
+              </w:rPr>
+              <w:lastRenderedPageBreak/>
+              <w:t>总和</w:t>
+            </w:r>
+          </w:p>
+        </w:tc>
+        <w:tc>
+          <w:tcPr>
+            <w:tcW w:w="5670" w:type="dxa"/>
+            <w:gridSpan w:val="3"/>
+          </w:tcPr>
+          <w:p>
+            <w:pPr>
+              <w:pStyle w:val="a7"/>
+              <w:ind w:firstLineChars="1600" w:firstLine="3840"/>
+              <w:rPr>
+                <w:rFonts w:hint="eastAsia"/>
+                <w:sz w:val="24"/>
+              </w:rPr>
+            </w:pPr>
+            <w:r>
+              <w:rPr>
+                <w:rFonts w:hint="eastAsia"/>
+                <w:sz w:val="24"/>
+              </w:rPr>
+              <w:t>7</w:t>
+            </w:r>
+            <w:r>
+              <w:rPr>
+                <w:sz w:val="24"/>
+              </w:rPr>
+              <w:t>35</w:t>
+            </w:r>
+          </w:p>
+        </w:tc>
+        <w:bookmarkStart w:id="0" w:name="_GoBack"/>
+        <w:bookmarkEnd w:id="0"/>
+      </w:tr>
+    </w:tbl>
+    <w:p>
+      <w:pPr>
+        <w:pStyle w:val="a7"/>
+        <w:ind w:left="720" w:firstLineChars="0" w:firstLine="0"/>
+        <w:rPr>
+          <w:rFonts w:hint="eastAsia"/>
+          <w:sz w:val="24"/>
         </w:rPr>
       </w:pPr>
     </w:p>
@@ -2266,7 +4539,7 @@
                     <pic:cNvPicPr/>
                   </pic:nvPicPr>
                   <pic:blipFill>
-                    <a:blip r:embed="rId18"/>
+                    <a:blip r:embed="rId20"/>
                     <a:stretch>
                       <a:fillRect/>
                     </a:stretch>
@@ -2352,7 +4625,7 @@
                     </pic:cNvPicPr>
                   </pic:nvPicPr>
                   <pic:blipFill rotWithShape="1">
-                    <a:blip r:embed="rId19" cstate="print">
+                    <a:blip r:embed="rId21" cstate="print">
                       <a:extLst>
                         <a:ext uri="{28A0092B-C50C-407E-A947-70E740481C1C}">
                           <a14:useLocalDpi xmlns:a14="http://schemas.microsoft.com/office/drawing/2010/main" val="0"/>
@@ -2442,7 +4715,15 @@
           <w:rFonts w:hint="eastAsia"/>
           <w:sz w:val="28"/>
         </w:rPr>
-        <w:t>注：由于本人看不清那个顺序，这里直接按照从左到右从上到下标号，即</w:t>
+        <w:t>注：由于本人看不清那个顺序，这里直接按照从左到右从上到下</w:t>
+      </w:r>
+      <w:r>
+        <w:rPr>
+          <w:rFonts w:hint="eastAsia"/>
+          <w:sz w:val="28"/>
+        </w:rPr>
+        <w:lastRenderedPageBreak/>
+        <w:t>标号，即</w:t>
       </w:r>
     </w:p>
     <w:p>
@@ -2457,7 +4738,6 @@
           <w:rFonts w:hint="eastAsia"/>
           <w:sz w:val="28"/>
         </w:rPr>
-        <w:lastRenderedPageBreak/>
         <w:t>1</w:t>
       </w:r>
       <w:r>
@@ -2649,8 +4929,6 @@
         </w:rPr>
         <w:t>构成一个圈，故不存在</w:t>
       </w:r>
-      <w:bookmarkStart w:id="0" w:name="_GoBack"/>
-      <w:bookmarkEnd w:id="0"/>
     </w:p>
     <w:p>
       <w:pPr>
@@ -2889,11 +5167,287 @@
       </w:pPr>
     </w:lvl>
   </w:abstractNum>
+  <w:abstractNum w:abstractNumId="2" w15:restartNumberingAfterBreak="0">
+    <w:nsid w:val="33BC6CB9"/>
+    <w:multiLevelType w:val="hybridMultilevel"/>
+    <w:tmpl w:val="755A613A"/>
+    <w:lvl w:ilvl="0" w:tplc="4EC449EC">
+      <w:start w:val="1"/>
+      <w:numFmt w:val="decimal"/>
+      <w:lvlText w:val="（%1）"/>
+      <w:lvlJc w:val="left"/>
+      <w:pPr>
+        <w:ind w:left="720" w:hanging="720"/>
+      </w:pPr>
+      <w:rPr>
+        <w:rFonts w:hint="default"/>
+      </w:rPr>
+    </w:lvl>
+    <w:lvl w:ilvl="1" w:tplc="04090019" w:tentative="1">
+      <w:start w:val="1"/>
+      <w:numFmt w:val="lowerLetter"/>
+      <w:lvlText w:val="%2)"/>
+      <w:lvlJc w:val="left"/>
+      <w:pPr>
+        <w:ind w:left="840" w:hanging="420"/>
+      </w:pPr>
+    </w:lvl>
+    <w:lvl w:ilvl="2" w:tplc="0409001B" w:tentative="1">
+      <w:start w:val="1"/>
+      <w:numFmt w:val="lowerRoman"/>
+      <w:lvlText w:val="%3."/>
+      <w:lvlJc w:val="right"/>
+      <w:pPr>
+        <w:ind w:left="1260" w:hanging="420"/>
+      </w:pPr>
+    </w:lvl>
+    <w:lvl w:ilvl="3" w:tplc="0409000F" w:tentative="1">
+      <w:start w:val="1"/>
+      <w:numFmt w:val="decimal"/>
+      <w:lvlText w:val="%4."/>
+      <w:lvlJc w:val="left"/>
+      <w:pPr>
+        <w:ind w:left="1680" w:hanging="420"/>
+      </w:pPr>
+    </w:lvl>
+    <w:lvl w:ilvl="4" w:tplc="04090019" w:tentative="1">
+      <w:start w:val="1"/>
+      <w:numFmt w:val="lowerLetter"/>
+      <w:lvlText w:val="%5)"/>
+      <w:lvlJc w:val="left"/>
+      <w:pPr>
+        <w:ind w:left="2100" w:hanging="420"/>
+      </w:pPr>
+    </w:lvl>
+    <w:lvl w:ilvl="5" w:tplc="0409001B" w:tentative="1">
+      <w:start w:val="1"/>
+      <w:numFmt w:val="lowerRoman"/>
+      <w:lvlText w:val="%6."/>
+      <w:lvlJc w:val="right"/>
+      <w:pPr>
+        <w:ind w:left="2520" w:hanging="420"/>
+      </w:pPr>
+    </w:lvl>
+    <w:lvl w:ilvl="6" w:tplc="0409000F" w:tentative="1">
+      <w:start w:val="1"/>
+      <w:numFmt w:val="decimal"/>
+      <w:lvlText w:val="%7."/>
+      <w:lvlJc w:val="left"/>
+      <w:pPr>
+        <w:ind w:left="2940" w:hanging="420"/>
+      </w:pPr>
+    </w:lvl>
+    <w:lvl w:ilvl="7" w:tplc="04090019" w:tentative="1">
+      <w:start w:val="1"/>
+      <w:numFmt w:val="lowerLetter"/>
+      <w:lvlText w:val="%8)"/>
+      <w:lvlJc w:val="left"/>
+      <w:pPr>
+        <w:ind w:left="3360" w:hanging="420"/>
+      </w:pPr>
+    </w:lvl>
+    <w:lvl w:ilvl="8" w:tplc="0409001B" w:tentative="1">
+      <w:start w:val="1"/>
+      <w:numFmt w:val="lowerRoman"/>
+      <w:lvlText w:val="%9."/>
+      <w:lvlJc w:val="right"/>
+      <w:pPr>
+        <w:ind w:left="3780" w:hanging="420"/>
+      </w:pPr>
+    </w:lvl>
+  </w:abstractNum>
+  <w:abstractNum w:abstractNumId="3" w15:restartNumberingAfterBreak="0">
+    <w:nsid w:val="38CD49A9"/>
+    <w:multiLevelType w:val="hybridMultilevel"/>
+    <w:tmpl w:val="B6BE3C60"/>
+    <w:lvl w:ilvl="0" w:tplc="38046B0A">
+      <w:start w:val="1"/>
+      <w:numFmt w:val="decimal"/>
+      <w:lvlText w:val="(%1)"/>
+      <w:lvlJc w:val="left"/>
+      <w:pPr>
+        <w:ind w:left="720" w:hanging="360"/>
+      </w:pPr>
+      <w:rPr>
+        <w:rFonts w:hint="default"/>
+      </w:rPr>
+    </w:lvl>
+    <w:lvl w:ilvl="1" w:tplc="04090019" w:tentative="1">
+      <w:start w:val="1"/>
+      <w:numFmt w:val="lowerLetter"/>
+      <w:lvlText w:val="%2)"/>
+      <w:lvlJc w:val="left"/>
+      <w:pPr>
+        <w:ind w:left="1200" w:hanging="420"/>
+      </w:pPr>
+    </w:lvl>
+    <w:lvl w:ilvl="2" w:tplc="0409001B" w:tentative="1">
+      <w:start w:val="1"/>
+      <w:numFmt w:val="lowerRoman"/>
+      <w:lvlText w:val="%3."/>
+      <w:lvlJc w:val="right"/>
+      <w:pPr>
+        <w:ind w:left="1620" w:hanging="420"/>
+      </w:pPr>
+    </w:lvl>
+    <w:lvl w:ilvl="3" w:tplc="0409000F" w:tentative="1">
+      <w:start w:val="1"/>
+      <w:numFmt w:val="decimal"/>
+      <w:lvlText w:val="%4."/>
+      <w:lvlJc w:val="left"/>
+      <w:pPr>
+        <w:ind w:left="2040" w:hanging="420"/>
+      </w:pPr>
+    </w:lvl>
+    <w:lvl w:ilvl="4" w:tplc="04090019" w:tentative="1">
+      <w:start w:val="1"/>
+      <w:numFmt w:val="lowerLetter"/>
+      <w:lvlText w:val="%5)"/>
+      <w:lvlJc w:val="left"/>
+      <w:pPr>
+        <w:ind w:left="2460" w:hanging="420"/>
+      </w:pPr>
+    </w:lvl>
+    <w:lvl w:ilvl="5" w:tplc="0409001B" w:tentative="1">
+      <w:start w:val="1"/>
+      <w:numFmt w:val="lowerRoman"/>
+      <w:lvlText w:val="%6."/>
+      <w:lvlJc w:val="right"/>
+      <w:pPr>
+        <w:ind w:left="2880" w:hanging="420"/>
+      </w:pPr>
+    </w:lvl>
+    <w:lvl w:ilvl="6" w:tplc="0409000F" w:tentative="1">
+      <w:start w:val="1"/>
+      <w:numFmt w:val="decimal"/>
+      <w:lvlText w:val="%7."/>
+      <w:lvlJc w:val="left"/>
+      <w:pPr>
+        <w:ind w:left="3300" w:hanging="420"/>
+      </w:pPr>
+    </w:lvl>
+    <w:lvl w:ilvl="7" w:tplc="04090019" w:tentative="1">
+      <w:start w:val="1"/>
+      <w:numFmt w:val="lowerLetter"/>
+      <w:lvlText w:val="%8)"/>
+      <w:lvlJc w:val="left"/>
+      <w:pPr>
+        <w:ind w:left="3720" w:hanging="420"/>
+      </w:pPr>
+    </w:lvl>
+    <w:lvl w:ilvl="8" w:tplc="0409001B" w:tentative="1">
+      <w:start w:val="1"/>
+      <w:numFmt w:val="lowerRoman"/>
+      <w:lvlText w:val="%9."/>
+      <w:lvlJc w:val="right"/>
+      <w:pPr>
+        <w:ind w:left="4140" w:hanging="420"/>
+      </w:pPr>
+    </w:lvl>
+  </w:abstractNum>
+  <w:abstractNum w:abstractNumId="4" w15:restartNumberingAfterBreak="0">
+    <w:nsid w:val="4DD64402"/>
+    <w:multiLevelType w:val="hybridMultilevel"/>
+    <w:tmpl w:val="4E4057CE"/>
+    <w:lvl w:ilvl="0" w:tplc="A5DA2C7E">
+      <w:start w:val="1"/>
+      <w:numFmt w:val="decimal"/>
+      <w:lvlText w:val="(%1)"/>
+      <w:lvlJc w:val="left"/>
+      <w:pPr>
+        <w:ind w:left="360" w:hanging="360"/>
+      </w:pPr>
+      <w:rPr>
+        <w:rFonts w:hint="default"/>
+      </w:rPr>
+    </w:lvl>
+    <w:lvl w:ilvl="1" w:tplc="04090019" w:tentative="1">
+      <w:start w:val="1"/>
+      <w:numFmt w:val="lowerLetter"/>
+      <w:lvlText w:val="%2)"/>
+      <w:lvlJc w:val="left"/>
+      <w:pPr>
+        <w:ind w:left="840" w:hanging="420"/>
+      </w:pPr>
+    </w:lvl>
+    <w:lvl w:ilvl="2" w:tplc="0409001B" w:tentative="1">
+      <w:start w:val="1"/>
+      <w:numFmt w:val="lowerRoman"/>
+      <w:lvlText w:val="%3."/>
+      <w:lvlJc w:val="right"/>
+      <w:pPr>
+        <w:ind w:left="1260" w:hanging="420"/>
+      </w:pPr>
+    </w:lvl>
+    <w:lvl w:ilvl="3" w:tplc="0409000F" w:tentative="1">
+      <w:start w:val="1"/>
+      <w:numFmt w:val="decimal"/>
+      <w:lvlText w:val="%4."/>
+      <w:lvlJc w:val="left"/>
+      <w:pPr>
+        <w:ind w:left="1680" w:hanging="420"/>
+      </w:pPr>
+    </w:lvl>
+    <w:lvl w:ilvl="4" w:tplc="04090019" w:tentative="1">
+      <w:start w:val="1"/>
+      <w:numFmt w:val="lowerLetter"/>
+      <w:lvlText w:val="%5)"/>
+      <w:lvlJc w:val="left"/>
+      <w:pPr>
+        <w:ind w:left="2100" w:hanging="420"/>
+      </w:pPr>
+    </w:lvl>
+    <w:lvl w:ilvl="5" w:tplc="0409001B" w:tentative="1">
+      <w:start w:val="1"/>
+      <w:numFmt w:val="lowerRoman"/>
+      <w:lvlText w:val="%6."/>
+      <w:lvlJc w:val="right"/>
+      <w:pPr>
+        <w:ind w:left="2520" w:hanging="420"/>
+      </w:pPr>
+    </w:lvl>
+    <w:lvl w:ilvl="6" w:tplc="0409000F" w:tentative="1">
+      <w:start w:val="1"/>
+      <w:numFmt w:val="decimal"/>
+      <w:lvlText w:val="%7."/>
+      <w:lvlJc w:val="left"/>
+      <w:pPr>
+        <w:ind w:left="2940" w:hanging="420"/>
+      </w:pPr>
+    </w:lvl>
+    <w:lvl w:ilvl="7" w:tplc="04090019" w:tentative="1">
+      <w:start w:val="1"/>
+      <w:numFmt w:val="lowerLetter"/>
+      <w:lvlText w:val="%8)"/>
+      <w:lvlJc w:val="left"/>
+      <w:pPr>
+        <w:ind w:left="3360" w:hanging="420"/>
+      </w:pPr>
+    </w:lvl>
+    <w:lvl w:ilvl="8" w:tplc="0409001B" w:tentative="1">
+      <w:start w:val="1"/>
+      <w:numFmt w:val="lowerRoman"/>
+      <w:lvlText w:val="%9."/>
+      <w:lvlJc w:val="right"/>
+      <w:pPr>
+        <w:ind w:left="3780" w:hanging="420"/>
+      </w:pPr>
+    </w:lvl>
+  </w:abstractNum>
   <w:num w:numId="1">
     <w:abstractNumId w:val="0"/>
   </w:num>
   <w:num w:numId="2">
     <w:abstractNumId w:val="1"/>
+  </w:num>
+  <w:num w:numId="3">
+    <w:abstractNumId w:val="3"/>
+  </w:num>
+  <w:num w:numId="4">
+    <w:abstractNumId w:val="4"/>
+  </w:num>
+  <w:num w:numId="5">
+    <w:abstractNumId w:val="2"/>
   </w:num>
 </w:numbering>
 </file>

</xml_diff>

<commit_message>
repair the problem of 2016_6
</commit_message>
<xml_diff>
--- a/数据结构复习卷/数据结构2017试题.docx
+++ b/数据结构复习卷/数据结构2017试题.docx
@@ -1090,7 +1090,6 @@
       <w:pPr>
         <w:ind w:firstLineChars="100" w:firstLine="280"/>
         <w:rPr>
-          <w:rFonts w:hint="eastAsia"/>
           <w:sz w:val="28"/>
         </w:rPr>
       </w:pPr>
@@ -1136,7 +1135,6 @@
       <w:pPr>
         <w:ind w:firstLineChars="100" w:firstLine="280"/>
         <w:rPr>
-          <w:rFonts w:hint="eastAsia"/>
           <w:sz w:val="28"/>
         </w:rPr>
       </w:pPr>
@@ -1243,8 +1241,6 @@
           <w:sz w:val="28"/>
         </w:rPr>
       </w:pPr>
-      <w:bookmarkStart w:id="0" w:name="_GoBack"/>
-      <w:bookmarkEnd w:id="0"/>
     </w:p>
     <w:p>
       <w:pPr>
@@ -2251,825 +2247,51 @@
     </w:p>
     <w:p>
       <w:pPr>
-        <w:ind w:left="360"/>
-        <w:rPr>
-          <w:sz w:val="24"/>
-        </w:rPr>
-      </w:pPr>
-      <w:r>
-        <w:rPr>
-          <w:rFonts w:hint="eastAsia"/>
-          <w:sz w:val="24"/>
-        </w:rPr>
-        <w:t>不存在，</w:t>
-      </w:r>
-    </w:p>
-    <w:p>
-      <w:pPr>
-        <w:ind w:left="360"/>
-        <w:rPr>
-          <w:sz w:val="24"/>
-        </w:rPr>
-      </w:pPr>
-      <w:r>
-        <w:rPr>
-          <w:rFonts w:hint="eastAsia"/>
-          <w:sz w:val="24"/>
-        </w:rPr>
-        <w:t>原因如下：</w:t>
-      </w:r>
-    </w:p>
-    <w:p>
-      <w:pPr>
-        <w:pStyle w:val="a7"/>
-        <w:numPr>
-          <w:ilvl w:val="0"/>
-          <w:numId w:val="3"/>
-        </w:numPr>
-        <w:ind w:firstLineChars="0"/>
-        <w:rPr>
-          <w:sz w:val="24"/>
-        </w:rPr>
-      </w:pPr>
-      <w:r>
-        <w:rPr>
-          <w:rFonts w:hint="eastAsia"/>
-          <w:sz w:val="24"/>
-        </w:rPr>
-        <w:t xml:space="preserve">先序遍历第一个字母为A，中序遍历的第一个字母为C，故可以确定最深的树序列为 </w:t>
-      </w:r>
-      <w:r>
-        <w:rPr>
-          <w:sz w:val="24"/>
-        </w:rPr>
-        <w:t>A-&gt;B-&gt;C (</w:t>
-      </w:r>
-      <w:r>
-        <w:rPr>
-          <w:rFonts w:hint="eastAsia"/>
-          <w:sz w:val="24"/>
-        </w:rPr>
-        <w:t>左子树)，由中序遍历可知C的父节点为E，与前面的矛盾（C的父节点为B），故不存在。</w:t>
-      </w:r>
-    </w:p>
-    <w:p>
-      <w:pPr>
-        <w:pStyle w:val="a7"/>
-        <w:numPr>
-          <w:ilvl w:val="0"/>
-          <w:numId w:val="1"/>
-        </w:numPr>
-        <w:ind w:firstLineChars="0"/>
-        <w:rPr>
-          <w:b/>
-          <w:sz w:val="32"/>
-        </w:rPr>
-      </w:pPr>
-      <w:r>
-        <w:rPr>
-          <w:rFonts w:hint="eastAsia"/>
-          <w:b/>
-          <w:sz w:val="32"/>
-        </w:rPr>
-        <w:lastRenderedPageBreak/>
-        <w:t>一组符号S</w:t>
-      </w:r>
-      <w:r>
-        <w:rPr>
-          <w:b/>
-          <w:sz w:val="32"/>
-          <w:vertAlign w:val="subscript"/>
-        </w:rPr>
-        <w:t>i</w:t>
-      </w:r>
-      <w:r>
-        <w:rPr>
-          <w:rFonts w:hint="eastAsia"/>
-          <w:b/>
-          <w:sz w:val="32"/>
-        </w:rPr>
-        <w:t>，i</w:t>
-      </w:r>
-      <w:r>
-        <w:rPr>
-          <w:b/>
-          <w:sz w:val="32"/>
-        </w:rPr>
-        <w:t xml:space="preserve"> = 1 .. 12</w:t>
-      </w:r>
-      <w:r>
-        <w:rPr>
-          <w:rFonts w:hint="eastAsia"/>
-          <w:b/>
-          <w:sz w:val="32"/>
-        </w:rPr>
-        <w:t>，其出现的频率分别是3，</w:t>
-      </w:r>
-      <w:r>
-        <w:rPr>
-          <w:b/>
-          <w:sz w:val="32"/>
-        </w:rPr>
-        <w:t>14</w:t>
-      </w:r>
-      <w:r>
-        <w:rPr>
-          <w:rFonts w:hint="eastAsia"/>
-          <w:b/>
-          <w:sz w:val="32"/>
-        </w:rPr>
-        <w:t>，</w:t>
-      </w:r>
-      <w:r>
-        <w:rPr>
-          <w:b/>
-          <w:sz w:val="32"/>
-        </w:rPr>
-        <w:t>6</w:t>
-      </w:r>
-      <w:r>
-        <w:rPr>
-          <w:rFonts w:hint="eastAsia"/>
-          <w:b/>
-          <w:sz w:val="32"/>
-        </w:rPr>
-        <w:t xml:space="preserve">， </w:t>
-      </w:r>
-      <w:r>
-        <w:rPr>
-          <w:b/>
-          <w:sz w:val="32"/>
-        </w:rPr>
-        <w:t>8</w:t>
-      </w:r>
-      <w:r>
-        <w:rPr>
-          <w:rFonts w:hint="eastAsia"/>
-          <w:b/>
-          <w:sz w:val="32"/>
-        </w:rPr>
-        <w:t>，1</w:t>
-      </w:r>
-      <w:r>
-        <w:rPr>
-          <w:b/>
-          <w:sz w:val="32"/>
-        </w:rPr>
-        <w:t>5</w:t>
-      </w:r>
-      <w:r>
-        <w:rPr>
-          <w:rFonts w:hint="eastAsia"/>
-          <w:b/>
-          <w:sz w:val="32"/>
-        </w:rPr>
-        <w:t>，2</w:t>
-      </w:r>
-      <w:r>
-        <w:rPr>
-          <w:b/>
-          <w:sz w:val="32"/>
-        </w:rPr>
-        <w:t>5</w:t>
-      </w:r>
-      <w:r>
-        <w:rPr>
-          <w:rFonts w:hint="eastAsia"/>
-          <w:b/>
-          <w:sz w:val="32"/>
-        </w:rPr>
-        <w:t>，</w:t>
-      </w:r>
-      <w:r>
-        <w:rPr>
-          <w:b/>
-          <w:sz w:val="32"/>
-        </w:rPr>
-        <w:t>35</w:t>
-      </w:r>
-      <w:r>
-        <w:rPr>
-          <w:rFonts w:hint="eastAsia"/>
-          <w:b/>
-          <w:sz w:val="32"/>
-        </w:rPr>
-        <w:t>，</w:t>
-      </w:r>
-      <w:r>
-        <w:rPr>
-          <w:b/>
-          <w:sz w:val="32"/>
-        </w:rPr>
-        <w:t>12</w:t>
-      </w:r>
-      <w:r>
-        <w:rPr>
-          <w:rFonts w:hint="eastAsia"/>
-          <w:b/>
-          <w:sz w:val="32"/>
-        </w:rPr>
-        <w:t>，</w:t>
-      </w:r>
-      <w:r>
-        <w:rPr>
-          <w:b/>
-          <w:sz w:val="32"/>
-        </w:rPr>
-        <w:t>65</w:t>
-      </w:r>
-      <w:r>
-        <w:rPr>
-          <w:rFonts w:hint="eastAsia"/>
-          <w:b/>
-          <w:sz w:val="32"/>
-        </w:rPr>
-        <w:t>，</w:t>
-      </w:r>
-      <w:r>
-        <w:rPr>
-          <w:b/>
-          <w:sz w:val="32"/>
-        </w:rPr>
-        <w:t>13</w:t>
-      </w:r>
-      <w:r>
-        <w:rPr>
-          <w:rFonts w:hint="eastAsia"/>
-          <w:b/>
-          <w:sz w:val="32"/>
-        </w:rPr>
-        <w:t>，</w:t>
-      </w:r>
-      <w:r>
-        <w:rPr>
-          <w:b/>
-          <w:sz w:val="32"/>
-        </w:rPr>
-        <w:t>33</w:t>
-      </w:r>
-      <w:r>
-        <w:rPr>
-          <w:rFonts w:hint="eastAsia"/>
-          <w:b/>
-          <w:sz w:val="32"/>
-        </w:rPr>
-        <w:t>和5。请设计出相应的Huffman编码。要求画出Huffman树，并给出编码。</w:t>
-      </w:r>
-    </w:p>
-    <w:p>
-      <w:pPr>
-        <w:rPr>
-          <w:sz w:val="24"/>
-        </w:rPr>
-      </w:pPr>
-      <w:r>
-        <w:rPr>
-          <w:rFonts w:hint="eastAsia"/>
-          <w:sz w:val="24"/>
-        </w:rPr>
-        <w:t>哈夫曼编码过程如下：</w:t>
-      </w:r>
-    </w:p>
-    <w:p>
-      <w:pPr>
-        <w:pStyle w:val="a7"/>
-        <w:numPr>
-          <w:ilvl w:val="0"/>
-          <w:numId w:val="5"/>
-        </w:numPr>
-        <w:ind w:firstLineChars="0"/>
-        <w:rPr>
-          <w:sz w:val="24"/>
-        </w:rPr>
-      </w:pPr>
-      <w:r>
-        <w:rPr>
-          <w:rFonts w:hint="eastAsia"/>
-          <w:sz w:val="24"/>
-        </w:rPr>
-        <w:t>首先排序如下：3</w:t>
-      </w:r>
-      <w:r>
-        <w:rPr>
-          <w:sz w:val="24"/>
-        </w:rPr>
-        <w:t>, 5, 6, 8, 12, 13, 14, 15, 25, 33, 35, 65</w:t>
-      </w:r>
-    </w:p>
-    <w:p>
-      <w:pPr>
-        <w:pStyle w:val="a7"/>
-        <w:numPr>
-          <w:ilvl w:val="0"/>
-          <w:numId w:val="5"/>
-        </w:numPr>
-        <w:ind w:firstLineChars="0"/>
-        <w:rPr>
-          <w:sz w:val="24"/>
-        </w:rPr>
-      </w:pPr>
-      <w:r>
-        <w:rPr>
-          <w:rFonts w:hint="eastAsia"/>
-          <w:sz w:val="24"/>
-        </w:rPr>
-        <w:t>第一次合并：</w:t>
-      </w:r>
-      <w:r>
-        <w:rPr>
-          <w:sz w:val="24"/>
-        </w:rPr>
-        <w:t xml:space="preserve"> 6, 8, *8(3+5), 12, 13, 14, 15, 25, 33, 35, 65</w:t>
-      </w:r>
-    </w:p>
-    <w:p>
-      <w:pPr>
-        <w:pStyle w:val="a7"/>
-        <w:numPr>
-          <w:ilvl w:val="0"/>
-          <w:numId w:val="5"/>
-        </w:numPr>
-        <w:ind w:firstLineChars="0"/>
-        <w:rPr>
-          <w:sz w:val="24"/>
-        </w:rPr>
-      </w:pPr>
-      <w:r>
-        <w:rPr>
-          <w:rFonts w:hint="eastAsia"/>
-          <w:sz w:val="24"/>
-        </w:rPr>
-        <w:t>第二次合并：</w:t>
-      </w:r>
-      <w:r>
-        <w:rPr>
-          <w:sz w:val="24"/>
-        </w:rPr>
-        <w:t xml:space="preserve"> *8(3+5), 12, 13, 14,</w:t>
-      </w:r>
-      <w:r>
-        <w:rPr>
-          <w:sz w:val="24"/>
-        </w:rPr>
-        <w:t xml:space="preserve"> </w:t>
-      </w:r>
-      <w:r>
-        <w:rPr>
-          <w:rFonts w:hint="eastAsia"/>
-          <w:sz w:val="24"/>
-        </w:rPr>
-        <w:t>*</w:t>
-      </w:r>
-      <w:r>
-        <w:rPr>
-          <w:sz w:val="24"/>
-        </w:rPr>
-        <w:t>14(6+8),</w:t>
-      </w:r>
-      <w:r>
-        <w:rPr>
-          <w:sz w:val="24"/>
-        </w:rPr>
-        <w:t xml:space="preserve"> 15, 25, 33, 35, 65</w:t>
-      </w:r>
-    </w:p>
-    <w:p>
-      <w:pPr>
-        <w:pStyle w:val="a7"/>
-        <w:numPr>
-          <w:ilvl w:val="0"/>
-          <w:numId w:val="5"/>
-        </w:numPr>
-        <w:ind w:firstLineChars="0"/>
-        <w:rPr>
-          <w:sz w:val="24"/>
-        </w:rPr>
-      </w:pPr>
-      <w:r>
-        <w:rPr>
-          <w:rFonts w:hint="eastAsia"/>
-          <w:sz w:val="24"/>
-        </w:rPr>
-        <w:t>第三次合并：</w:t>
-      </w:r>
-      <w:r>
-        <w:rPr>
-          <w:sz w:val="24"/>
-        </w:rPr>
-        <w:t xml:space="preserve"> 13, 14, </w:t>
-      </w:r>
-      <w:r>
-        <w:rPr>
-          <w:rFonts w:hint="eastAsia"/>
-          <w:sz w:val="24"/>
-        </w:rPr>
-        <w:t>*</w:t>
-      </w:r>
-      <w:r>
-        <w:rPr>
-          <w:sz w:val="24"/>
-        </w:rPr>
-        <w:t xml:space="preserve">14(6+8), 15, </w:t>
-      </w:r>
-      <w:r>
-        <w:rPr>
-          <w:rFonts w:hint="eastAsia"/>
-          <w:sz w:val="24"/>
-        </w:rPr>
-        <w:t>*</w:t>
-      </w:r>
-      <w:r>
-        <w:rPr>
-          <w:sz w:val="24"/>
-        </w:rPr>
-        <w:t>20(8+12), 25, 33, 35, 65</w:t>
-      </w:r>
-    </w:p>
-    <w:p>
-      <w:pPr>
-        <w:pStyle w:val="a7"/>
-        <w:numPr>
-          <w:ilvl w:val="0"/>
-          <w:numId w:val="5"/>
-        </w:numPr>
-        <w:ind w:firstLineChars="0"/>
-        <w:rPr>
-          <w:sz w:val="24"/>
-        </w:rPr>
-      </w:pPr>
-      <w:r>
-        <w:rPr>
-          <w:rFonts w:hint="eastAsia"/>
-          <w:sz w:val="24"/>
-        </w:rPr>
-        <w:t>第四次合并：</w:t>
-      </w:r>
-      <w:r>
-        <w:rPr>
-          <w:sz w:val="24"/>
-        </w:rPr>
-        <w:t xml:space="preserve"> </w:t>
-      </w:r>
-      <w:r>
-        <w:rPr>
-          <w:rFonts w:hint="eastAsia"/>
-          <w:sz w:val="24"/>
-        </w:rPr>
-        <w:t>*</w:t>
-      </w:r>
-      <w:r>
-        <w:rPr>
-          <w:sz w:val="24"/>
-        </w:rPr>
-        <w:t xml:space="preserve">14(6+8), 15, </w:t>
-      </w:r>
-      <w:r>
-        <w:rPr>
-          <w:rFonts w:hint="eastAsia"/>
-          <w:sz w:val="24"/>
-        </w:rPr>
-        <w:t>*</w:t>
-      </w:r>
-      <w:r>
-        <w:rPr>
-          <w:sz w:val="24"/>
-        </w:rPr>
-        <w:t>20(8+12), 25, *27(13+14), 33, 35, 65</w:t>
-      </w:r>
-    </w:p>
-    <w:p>
-      <w:pPr>
-        <w:pStyle w:val="a7"/>
-        <w:numPr>
-          <w:ilvl w:val="0"/>
-          <w:numId w:val="5"/>
-        </w:numPr>
-        <w:ind w:firstLineChars="0"/>
-        <w:rPr>
-          <w:sz w:val="24"/>
-        </w:rPr>
-      </w:pPr>
-      <w:r>
-        <w:rPr>
-          <w:rFonts w:hint="eastAsia"/>
-          <w:sz w:val="24"/>
-        </w:rPr>
-        <w:t>第五次合并：</w:t>
-      </w:r>
-      <w:r>
-        <w:rPr>
-          <w:sz w:val="24"/>
-        </w:rPr>
-        <w:t xml:space="preserve"> </w:t>
-      </w:r>
-      <w:r>
-        <w:rPr>
-          <w:rFonts w:hint="eastAsia"/>
-          <w:sz w:val="24"/>
-        </w:rPr>
-        <w:t>*</w:t>
-      </w:r>
-      <w:r>
-        <w:rPr>
-          <w:sz w:val="24"/>
-        </w:rPr>
-        <w:t xml:space="preserve">20(8+12), 25, *27(13+14), </w:t>
-      </w:r>
-      <w:r>
-        <w:rPr>
-          <w:rFonts w:hint="eastAsia"/>
-          <w:sz w:val="24"/>
-        </w:rPr>
-        <w:t>*</w:t>
-      </w:r>
-      <w:r>
-        <w:rPr>
-          <w:sz w:val="24"/>
-        </w:rPr>
-        <w:t>29(14+15), 33, 35, 65</w:t>
-      </w:r>
-    </w:p>
-    <w:p>
-      <w:pPr>
-        <w:pStyle w:val="a7"/>
-        <w:numPr>
-          <w:ilvl w:val="0"/>
-          <w:numId w:val="5"/>
-        </w:numPr>
-        <w:ind w:firstLineChars="0"/>
-        <w:rPr>
-          <w:sz w:val="24"/>
-        </w:rPr>
-      </w:pPr>
-      <w:r>
-        <w:rPr>
-          <w:rFonts w:hint="eastAsia"/>
-          <w:sz w:val="24"/>
-        </w:rPr>
-        <w:t>第六次合并：</w:t>
-      </w:r>
-      <w:r>
-        <w:rPr>
-          <w:sz w:val="24"/>
-        </w:rPr>
-        <w:t xml:space="preserve"> *27(13+14), </w:t>
-      </w:r>
-      <w:r>
-        <w:rPr>
-          <w:rFonts w:hint="eastAsia"/>
-          <w:sz w:val="24"/>
-        </w:rPr>
-        <w:t>*</w:t>
-      </w:r>
-      <w:r>
-        <w:rPr>
-          <w:sz w:val="24"/>
-        </w:rPr>
-        <w:t>29(14+15), 33, 35, *45(20+25), 65</w:t>
-      </w:r>
-    </w:p>
-    <w:p>
-      <w:pPr>
-        <w:pStyle w:val="a7"/>
-        <w:numPr>
-          <w:ilvl w:val="0"/>
-          <w:numId w:val="5"/>
-        </w:numPr>
-        <w:ind w:firstLineChars="0"/>
-        <w:rPr>
-          <w:sz w:val="24"/>
-        </w:rPr>
-      </w:pPr>
-      <w:r>
-        <w:rPr>
-          <w:rFonts w:hint="eastAsia"/>
-          <w:sz w:val="24"/>
-        </w:rPr>
-        <w:t>第七次合并：</w:t>
-      </w:r>
-      <w:r>
-        <w:rPr>
-          <w:sz w:val="24"/>
-        </w:rPr>
-        <w:t xml:space="preserve"> 33, 35, *45(20+25), </w:t>
-      </w:r>
-      <w:r>
-        <w:rPr>
-          <w:rFonts w:hint="eastAsia"/>
-          <w:sz w:val="24"/>
-        </w:rPr>
-        <w:t>*</w:t>
-      </w:r>
-      <w:r>
-        <w:rPr>
-          <w:sz w:val="24"/>
-        </w:rPr>
-        <w:t>56(27+29), 65</w:t>
-      </w:r>
-    </w:p>
-    <w:p>
-      <w:pPr>
-        <w:pStyle w:val="a7"/>
-        <w:numPr>
-          <w:ilvl w:val="0"/>
-          <w:numId w:val="5"/>
-        </w:numPr>
-        <w:ind w:firstLineChars="0"/>
-        <w:rPr>
-          <w:sz w:val="24"/>
-        </w:rPr>
-      </w:pPr>
-      <w:r>
-        <w:rPr>
-          <w:rFonts w:hint="eastAsia"/>
-          <w:sz w:val="24"/>
-        </w:rPr>
-        <w:t>第八次合并：</w:t>
-      </w:r>
-      <w:r>
-        <w:rPr>
-          <w:sz w:val="24"/>
-        </w:rPr>
-        <w:t xml:space="preserve"> *45(20+25), </w:t>
-      </w:r>
-      <w:r>
-        <w:rPr>
-          <w:rFonts w:hint="eastAsia"/>
-          <w:sz w:val="24"/>
-        </w:rPr>
-        <w:t>*</w:t>
-      </w:r>
-      <w:r>
-        <w:rPr>
-          <w:sz w:val="24"/>
-        </w:rPr>
-        <w:t>56(27+29), 65, *68(33+35)</w:t>
-      </w:r>
-    </w:p>
-    <w:p>
-      <w:pPr>
-        <w:pStyle w:val="a7"/>
-        <w:numPr>
-          <w:ilvl w:val="0"/>
-          <w:numId w:val="5"/>
-        </w:numPr>
-        <w:ind w:firstLineChars="0"/>
-        <w:rPr>
-          <w:sz w:val="24"/>
-        </w:rPr>
-      </w:pPr>
-      <w:r>
-        <w:rPr>
-          <w:rFonts w:hint="eastAsia"/>
-          <w:sz w:val="24"/>
-        </w:rPr>
-        <w:t>第九次合并：</w:t>
-      </w:r>
-      <w:r>
-        <w:rPr>
-          <w:sz w:val="24"/>
-        </w:rPr>
-        <w:t xml:space="preserve"> 65, *68(33+35), *101(45+56)</w:t>
-      </w:r>
-    </w:p>
-    <w:p>
-      <w:pPr>
-        <w:pStyle w:val="a7"/>
-        <w:numPr>
-          <w:ilvl w:val="0"/>
-          <w:numId w:val="5"/>
-        </w:numPr>
-        <w:ind w:firstLineChars="0"/>
-        <w:rPr>
-          <w:sz w:val="24"/>
-        </w:rPr>
-      </w:pPr>
-      <w:r>
-        <w:rPr>
-          <w:rFonts w:hint="eastAsia"/>
-          <w:sz w:val="24"/>
-        </w:rPr>
-        <w:t>第十次合并：</w:t>
-      </w:r>
-      <w:r>
-        <w:rPr>
-          <w:sz w:val="24"/>
-        </w:rPr>
-        <w:t xml:space="preserve"> *101(45+56), *133(65+68)</w:t>
-      </w:r>
-    </w:p>
-    <w:p>
-      <w:pPr>
-        <w:pStyle w:val="a7"/>
-        <w:numPr>
-          <w:ilvl w:val="0"/>
-          <w:numId w:val="5"/>
-        </w:numPr>
-        <w:ind w:firstLineChars="0"/>
-        <w:rPr>
-          <w:sz w:val="24"/>
-        </w:rPr>
-      </w:pPr>
-      <w:r>
-        <w:rPr>
-          <w:rFonts w:hint="eastAsia"/>
-          <w:sz w:val="24"/>
-        </w:rPr>
-        <w:t>第十一次合并：</w:t>
-      </w:r>
-      <w:r>
-        <w:rPr>
-          <w:sz w:val="24"/>
-        </w:rPr>
-        <w:t xml:space="preserve"> </w:t>
-      </w:r>
-      <w:r>
-        <w:rPr>
-          <w:rFonts w:hint="eastAsia"/>
-          <w:sz w:val="24"/>
-        </w:rPr>
-        <w:t>*</w:t>
-      </w:r>
-      <w:r>
-        <w:rPr>
-          <w:sz w:val="24"/>
-        </w:rPr>
-        <w:t>234</w:t>
-      </w:r>
-      <w:r>
-        <w:rPr>
-          <w:rFonts w:hint="eastAsia"/>
-          <w:sz w:val="24"/>
-        </w:rPr>
-        <w:t>（1</w:t>
-      </w:r>
-      <w:r>
-        <w:rPr>
-          <w:sz w:val="24"/>
-        </w:rPr>
-        <w:t>01</w:t>
-      </w:r>
-      <w:r>
-        <w:rPr>
-          <w:rFonts w:hint="eastAsia"/>
-          <w:sz w:val="24"/>
-        </w:rPr>
-        <w:t>+</w:t>
-      </w:r>
-      <w:r>
-        <w:rPr>
-          <w:sz w:val="24"/>
-        </w:rPr>
-        <w:t>133</w:t>
-      </w:r>
-      <w:r>
-        <w:rPr>
-          <w:rFonts w:hint="eastAsia"/>
-          <w:sz w:val="24"/>
-        </w:rPr>
-        <w:t>）</w:t>
-      </w:r>
-    </w:p>
-    <w:p>
-      <w:pPr>
-        <w:ind w:firstLineChars="100" w:firstLine="240"/>
-      </w:pPr>
-      <w:r>
-        <w:rPr>
-          <w:rFonts w:hint="eastAsia"/>
-          <w:sz w:val="24"/>
-        </w:rPr>
-        <w:t>Huffman树</w:t>
-      </w:r>
-      <w:r>
-        <w:rPr>
-          <w:rFonts w:hint="eastAsia"/>
-          <w:sz w:val="24"/>
-        </w:rPr>
-        <w:t>如下</w:t>
-      </w:r>
-      <w:r>
-        <w:rPr>
-          <w:rFonts w:hint="eastAsia"/>
-          <w:sz w:val="24"/>
-        </w:rPr>
-        <w:t>（其中数字代表频率）</w:t>
-      </w:r>
-      <w:r>
-        <w:rPr>
-          <w:rFonts w:hint="eastAsia"/>
-          <w:sz w:val="24"/>
-        </w:rPr>
-        <w:t>：</w:t>
-      </w:r>
-    </w:p>
-    <w:p>
-      <w:pPr>
         <w:pStyle w:val="a7"/>
         <w:ind w:left="720" w:firstLineChars="0" w:firstLine="0"/>
-      </w:pPr>
-      <w:r>
-        <w:object w:dxaOrig="10020" w:dyaOrig="5475" w14:anchorId="4FDAD25C">
+        <w:rPr>
+          <w:sz w:val="24"/>
+        </w:rPr>
+      </w:pPr>
+      <w:r>
+        <w:rPr>
+          <w:rFonts w:hint="eastAsia"/>
+          <w:sz w:val="24"/>
+        </w:rPr>
+        <w:t>存在</w:t>
+      </w:r>
+      <w:r>
+        <w:rPr>
+          <w:rFonts w:hint="eastAsia"/>
+          <w:sz w:val="24"/>
+        </w:rPr>
+        <w:t>，</w:t>
+      </w:r>
+    </w:p>
+    <w:p>
+      <w:pPr>
+        <w:pStyle w:val="a7"/>
+        <w:ind w:left="720" w:firstLineChars="0" w:firstLine="0"/>
+        <w:rPr>
+          <w:rFonts w:hint="eastAsia"/>
+          <w:sz w:val="24"/>
+        </w:rPr>
+      </w:pPr>
+      <w:r>
+        <w:rPr>
+          <w:rFonts w:hint="eastAsia"/>
+          <w:sz w:val="24"/>
+        </w:rPr>
+        <w:t>二叉树如下：</w:t>
+      </w:r>
+    </w:p>
+    <w:p>
+      <w:pPr>
+        <w:pStyle w:val="a7"/>
+        <w:ind w:left="720" w:firstLineChars="0" w:firstLine="0"/>
+      </w:pPr>
+      <w:r>
+        <w:object w:dxaOrig="6316" w:dyaOrig="5071" w14:anchorId="64603DB6">
           <v:shapetype id="_x0000_t75" coordsize="21600,21600" o:spt="75" o:preferrelative="t" path="m@4@5l@4@11@9@11@9@5xe" filled="f" stroked="f">
             <v:stroke joinstyle="miter"/>
             <v:formulas>
@@ -3089,10 +2311,879 @@
             <v:path o:extrusionok="f" gradientshapeok="t" o:connecttype="rect"/>
             <o:lock v:ext="edit" aspectratio="t"/>
           </v:shapetype>
-          <v:shape id="_x0000_i1025" type="#_x0000_t75" style="width:414.75pt;height:226.5pt" o:ole="">
+          <v:shape id="_x0000_i1026" type="#_x0000_t75" style="width:315.75pt;height:253.5pt" o:ole="">
             <v:imagedata r:id="rId19" o:title=""/>
           </v:shape>
-          <o:OLEObject Type="Embed" ProgID="Visio.Drawing.15" ShapeID="_x0000_i1025" DrawAspect="Content" ObjectID="_1578047341" r:id="rId20"/>
+          <o:OLEObject Type="Embed" ProgID="Visio.Drawing.15" ShapeID="_x0000_i1026" DrawAspect="Content" ObjectID="_1578066821" r:id="rId20"/>
+        </w:object>
+      </w:r>
+    </w:p>
+    <w:p>
+      <w:pPr>
+        <w:pStyle w:val="a7"/>
+        <w:ind w:left="720" w:firstLineChars="0" w:firstLine="0"/>
+        <w:rPr>
+          <w:sz w:val="24"/>
+        </w:rPr>
+      </w:pPr>
+      <w:r>
+        <w:rPr>
+          <w:rFonts w:hint="eastAsia"/>
+          <w:sz w:val="24"/>
+        </w:rPr>
+        <w:t>构造过程：</w:t>
+      </w:r>
+    </w:p>
+    <w:p>
+      <w:pPr>
+        <w:pStyle w:val="a7"/>
+        <w:ind w:left="720" w:firstLineChars="0" w:firstLine="0"/>
+        <w:rPr>
+          <w:rFonts w:hint="eastAsia"/>
+          <w:sz w:val="24"/>
+        </w:rPr>
+      </w:pPr>
+      <w:r>
+        <w:rPr>
+          <w:rFonts w:hint="eastAsia"/>
+          <w:sz w:val="24"/>
+        </w:rPr>
+        <w:t>基本思想是两种序列中找重合的字母</w:t>
+      </w:r>
+    </w:p>
+    <w:p>
+      <w:pPr>
+        <w:pStyle w:val="a7"/>
+        <w:ind w:left="720" w:firstLineChars="0" w:firstLine="0"/>
+        <w:rPr>
+          <w:rFonts w:hint="eastAsia"/>
+          <w:sz w:val="24"/>
+        </w:rPr>
+      </w:pPr>
+      <w:r>
+        <w:rPr>
+          <w:rFonts w:hint="eastAsia"/>
+          <w:sz w:val="24"/>
+        </w:rPr>
+        <w:t xml:space="preserve">首先中序第一个字母是C，先序第一个字母是A，可以推出 </w:t>
+      </w:r>
+      <w:r>
+        <w:rPr>
+          <w:sz w:val="24"/>
+        </w:rPr>
+        <w:t>A</w:t>
+      </w:r>
+      <w:r>
+        <w:rPr>
+          <w:rFonts w:hint="eastAsia"/>
+          <w:sz w:val="24"/>
+        </w:rPr>
+        <w:t>-&gt;</w:t>
+      </w:r>
+      <w:r>
+        <w:rPr>
+          <w:sz w:val="24"/>
+        </w:rPr>
+        <w:t>B-&gt;C</w:t>
+      </w:r>
+      <w:r>
+        <w:rPr>
+          <w:rFonts w:hint="eastAsia"/>
+          <w:sz w:val="24"/>
+        </w:rPr>
+        <w:t>（图上的），再由中序后ED，先序后是DE，故可根据先序和中序的特点推出 C</w:t>
+      </w:r>
+      <w:r>
+        <w:rPr>
+          <w:sz w:val="24"/>
+        </w:rPr>
+        <w:t>-&gt;D-&gt;E</w:t>
+      </w:r>
+      <w:r>
+        <w:rPr>
+          <w:rFonts w:hint="eastAsia"/>
+          <w:sz w:val="24"/>
+        </w:rPr>
+        <w:t>那块，中序后是BA，与已经推出的图形相符，由先序后面是FG和中序后面是G，可以推出A</w:t>
+      </w:r>
+      <w:r>
+        <w:rPr>
+          <w:sz w:val="24"/>
+        </w:rPr>
+        <w:t>-&gt;F-&gt;G</w:t>
+      </w:r>
+      <w:r>
+        <w:rPr>
+          <w:rFonts w:hint="eastAsia"/>
+          <w:sz w:val="24"/>
+        </w:rPr>
+        <w:t>那一块，之后HI相同自然推出完整图形。</w:t>
+      </w:r>
+      <w:bookmarkStart w:id="0" w:name="_GoBack"/>
+      <w:bookmarkEnd w:id="0"/>
+    </w:p>
+    <w:p>
+      <w:pPr>
+        <w:pStyle w:val="a7"/>
+        <w:numPr>
+          <w:ilvl w:val="0"/>
+          <w:numId w:val="1"/>
+        </w:numPr>
+        <w:ind w:firstLineChars="0"/>
+        <w:rPr>
+          <w:b/>
+          <w:sz w:val="32"/>
+        </w:rPr>
+      </w:pPr>
+      <w:r>
+        <w:rPr>
+          <w:rFonts w:hint="eastAsia"/>
+          <w:b/>
+          <w:sz w:val="32"/>
+        </w:rPr>
+        <w:t>一组符号S</w:t>
+      </w:r>
+      <w:r>
+        <w:rPr>
+          <w:b/>
+          <w:sz w:val="32"/>
+          <w:vertAlign w:val="subscript"/>
+        </w:rPr>
+        <w:t>i</w:t>
+      </w:r>
+      <w:r>
+        <w:rPr>
+          <w:rFonts w:hint="eastAsia"/>
+          <w:b/>
+          <w:sz w:val="32"/>
+        </w:rPr>
+        <w:t>，i</w:t>
+      </w:r>
+      <w:r>
+        <w:rPr>
+          <w:b/>
+          <w:sz w:val="32"/>
+        </w:rPr>
+        <w:t xml:space="preserve"> = 1 .. 12</w:t>
+      </w:r>
+      <w:r>
+        <w:rPr>
+          <w:rFonts w:hint="eastAsia"/>
+          <w:b/>
+          <w:sz w:val="32"/>
+        </w:rPr>
+        <w:t>，其出现的频率分别是3，</w:t>
+      </w:r>
+      <w:r>
+        <w:rPr>
+          <w:b/>
+          <w:sz w:val="32"/>
+        </w:rPr>
+        <w:t>14</w:t>
+      </w:r>
+      <w:r>
+        <w:rPr>
+          <w:rFonts w:hint="eastAsia"/>
+          <w:b/>
+          <w:sz w:val="32"/>
+        </w:rPr>
+        <w:t>，</w:t>
+      </w:r>
+      <w:r>
+        <w:rPr>
+          <w:b/>
+          <w:sz w:val="32"/>
+        </w:rPr>
+        <w:t>6</w:t>
+      </w:r>
+      <w:r>
+        <w:rPr>
+          <w:rFonts w:hint="eastAsia"/>
+          <w:b/>
+          <w:sz w:val="32"/>
+        </w:rPr>
+        <w:t xml:space="preserve">， </w:t>
+      </w:r>
+      <w:r>
+        <w:rPr>
+          <w:b/>
+          <w:sz w:val="32"/>
+        </w:rPr>
+        <w:t>8</w:t>
+      </w:r>
+      <w:r>
+        <w:rPr>
+          <w:rFonts w:hint="eastAsia"/>
+          <w:b/>
+          <w:sz w:val="32"/>
+        </w:rPr>
+        <w:t>，1</w:t>
+      </w:r>
+      <w:r>
+        <w:rPr>
+          <w:b/>
+          <w:sz w:val="32"/>
+        </w:rPr>
+        <w:t>5</w:t>
+      </w:r>
+      <w:r>
+        <w:rPr>
+          <w:rFonts w:hint="eastAsia"/>
+          <w:b/>
+          <w:sz w:val="32"/>
+        </w:rPr>
+        <w:t>，2</w:t>
+      </w:r>
+      <w:r>
+        <w:rPr>
+          <w:b/>
+          <w:sz w:val="32"/>
+        </w:rPr>
+        <w:t>5</w:t>
+      </w:r>
+      <w:r>
+        <w:rPr>
+          <w:rFonts w:hint="eastAsia"/>
+          <w:b/>
+          <w:sz w:val="32"/>
+        </w:rPr>
+        <w:t>，</w:t>
+      </w:r>
+      <w:r>
+        <w:rPr>
+          <w:b/>
+          <w:sz w:val="32"/>
+        </w:rPr>
+        <w:t>35</w:t>
+      </w:r>
+      <w:r>
+        <w:rPr>
+          <w:rFonts w:hint="eastAsia"/>
+          <w:b/>
+          <w:sz w:val="32"/>
+        </w:rPr>
+        <w:t>，</w:t>
+      </w:r>
+      <w:r>
+        <w:rPr>
+          <w:b/>
+          <w:sz w:val="32"/>
+        </w:rPr>
+        <w:t>12</w:t>
+      </w:r>
+      <w:r>
+        <w:rPr>
+          <w:rFonts w:hint="eastAsia"/>
+          <w:b/>
+          <w:sz w:val="32"/>
+        </w:rPr>
+        <w:t>，</w:t>
+      </w:r>
+      <w:r>
+        <w:rPr>
+          <w:b/>
+          <w:sz w:val="32"/>
+        </w:rPr>
+        <w:t>65</w:t>
+      </w:r>
+      <w:r>
+        <w:rPr>
+          <w:rFonts w:hint="eastAsia"/>
+          <w:b/>
+          <w:sz w:val="32"/>
+        </w:rPr>
+        <w:t>，</w:t>
+      </w:r>
+      <w:r>
+        <w:rPr>
+          <w:b/>
+          <w:sz w:val="32"/>
+        </w:rPr>
+        <w:t>13</w:t>
+      </w:r>
+      <w:r>
+        <w:rPr>
+          <w:rFonts w:hint="eastAsia"/>
+          <w:b/>
+          <w:sz w:val="32"/>
+        </w:rPr>
+        <w:t>，</w:t>
+      </w:r>
+      <w:r>
+        <w:rPr>
+          <w:b/>
+          <w:sz w:val="32"/>
+        </w:rPr>
+        <w:t>33</w:t>
+      </w:r>
+      <w:r>
+        <w:rPr>
+          <w:rFonts w:hint="eastAsia"/>
+          <w:b/>
+          <w:sz w:val="32"/>
+        </w:rPr>
+        <w:t>和5。请设计出相应的Huffman编码。要求画出Huffman树，并给出编码。</w:t>
+      </w:r>
+    </w:p>
+    <w:p>
+      <w:pPr>
+        <w:rPr>
+          <w:sz w:val="24"/>
+        </w:rPr>
+      </w:pPr>
+      <w:r>
+        <w:rPr>
+          <w:rFonts w:hint="eastAsia"/>
+          <w:sz w:val="24"/>
+        </w:rPr>
+        <w:t>哈夫曼编码过程如下：</w:t>
+      </w:r>
+    </w:p>
+    <w:p>
+      <w:pPr>
+        <w:pStyle w:val="a7"/>
+        <w:numPr>
+          <w:ilvl w:val="0"/>
+          <w:numId w:val="5"/>
+        </w:numPr>
+        <w:ind w:firstLineChars="0"/>
+        <w:rPr>
+          <w:sz w:val="24"/>
+        </w:rPr>
+      </w:pPr>
+      <w:r>
+        <w:rPr>
+          <w:rFonts w:hint="eastAsia"/>
+          <w:sz w:val="24"/>
+        </w:rPr>
+        <w:t>首先排序如下：3</w:t>
+      </w:r>
+      <w:r>
+        <w:rPr>
+          <w:sz w:val="24"/>
+        </w:rPr>
+        <w:t>, 5, 6, 8, 12, 13, 14, 15, 25, 33, 35, 65</w:t>
+      </w:r>
+    </w:p>
+    <w:p>
+      <w:pPr>
+        <w:pStyle w:val="a7"/>
+        <w:numPr>
+          <w:ilvl w:val="0"/>
+          <w:numId w:val="5"/>
+        </w:numPr>
+        <w:ind w:firstLineChars="0"/>
+        <w:rPr>
+          <w:sz w:val="24"/>
+        </w:rPr>
+      </w:pPr>
+      <w:r>
+        <w:rPr>
+          <w:rFonts w:hint="eastAsia"/>
+          <w:sz w:val="24"/>
+        </w:rPr>
+        <w:t>第一次合并：</w:t>
+      </w:r>
+      <w:r>
+        <w:rPr>
+          <w:sz w:val="24"/>
+        </w:rPr>
+        <w:t xml:space="preserve"> 6, 8, *8(3+5), 12, 13, 14, 15, 25, 33, 35, 65</w:t>
+      </w:r>
+    </w:p>
+    <w:p>
+      <w:pPr>
+        <w:pStyle w:val="a7"/>
+        <w:numPr>
+          <w:ilvl w:val="0"/>
+          <w:numId w:val="5"/>
+        </w:numPr>
+        <w:ind w:firstLineChars="0"/>
+        <w:rPr>
+          <w:sz w:val="24"/>
+        </w:rPr>
+      </w:pPr>
+      <w:r>
+        <w:rPr>
+          <w:rFonts w:hint="eastAsia"/>
+          <w:sz w:val="24"/>
+        </w:rPr>
+        <w:t>第二次合并：</w:t>
+      </w:r>
+      <w:r>
+        <w:rPr>
+          <w:sz w:val="24"/>
+        </w:rPr>
+        <w:t xml:space="preserve"> *8(3+5), 12, 13, 14,</w:t>
+      </w:r>
+      <w:r>
+        <w:rPr>
+          <w:sz w:val="24"/>
+        </w:rPr>
+        <w:t xml:space="preserve"> </w:t>
+      </w:r>
+      <w:r>
+        <w:rPr>
+          <w:rFonts w:hint="eastAsia"/>
+          <w:sz w:val="24"/>
+        </w:rPr>
+        <w:t>*</w:t>
+      </w:r>
+      <w:r>
+        <w:rPr>
+          <w:sz w:val="24"/>
+        </w:rPr>
+        <w:t>14(6+8),</w:t>
+      </w:r>
+      <w:r>
+        <w:rPr>
+          <w:sz w:val="24"/>
+        </w:rPr>
+        <w:t xml:space="preserve"> 15, 25, 33, 35, 65</w:t>
+      </w:r>
+    </w:p>
+    <w:p>
+      <w:pPr>
+        <w:pStyle w:val="a7"/>
+        <w:numPr>
+          <w:ilvl w:val="0"/>
+          <w:numId w:val="5"/>
+        </w:numPr>
+        <w:ind w:firstLineChars="0"/>
+        <w:rPr>
+          <w:sz w:val="24"/>
+        </w:rPr>
+      </w:pPr>
+      <w:r>
+        <w:rPr>
+          <w:rFonts w:hint="eastAsia"/>
+          <w:sz w:val="24"/>
+        </w:rPr>
+        <w:lastRenderedPageBreak/>
+        <w:t>第三次合并：</w:t>
+      </w:r>
+      <w:r>
+        <w:rPr>
+          <w:sz w:val="24"/>
+        </w:rPr>
+        <w:t xml:space="preserve"> 13, 14, </w:t>
+      </w:r>
+      <w:r>
+        <w:rPr>
+          <w:rFonts w:hint="eastAsia"/>
+          <w:sz w:val="24"/>
+        </w:rPr>
+        <w:t>*</w:t>
+      </w:r>
+      <w:r>
+        <w:rPr>
+          <w:sz w:val="24"/>
+        </w:rPr>
+        <w:t xml:space="preserve">14(6+8), 15, </w:t>
+      </w:r>
+      <w:r>
+        <w:rPr>
+          <w:rFonts w:hint="eastAsia"/>
+          <w:sz w:val="24"/>
+        </w:rPr>
+        <w:t>*</w:t>
+      </w:r>
+      <w:r>
+        <w:rPr>
+          <w:sz w:val="24"/>
+        </w:rPr>
+        <w:t>20(8+12), 25, 33, 35, 65</w:t>
+      </w:r>
+    </w:p>
+    <w:p>
+      <w:pPr>
+        <w:pStyle w:val="a7"/>
+        <w:numPr>
+          <w:ilvl w:val="0"/>
+          <w:numId w:val="5"/>
+        </w:numPr>
+        <w:ind w:firstLineChars="0"/>
+        <w:rPr>
+          <w:sz w:val="24"/>
+        </w:rPr>
+      </w:pPr>
+      <w:r>
+        <w:rPr>
+          <w:rFonts w:hint="eastAsia"/>
+          <w:sz w:val="24"/>
+        </w:rPr>
+        <w:t>第四次合并：</w:t>
+      </w:r>
+      <w:r>
+        <w:rPr>
+          <w:sz w:val="24"/>
+        </w:rPr>
+        <w:t xml:space="preserve"> </w:t>
+      </w:r>
+      <w:r>
+        <w:rPr>
+          <w:rFonts w:hint="eastAsia"/>
+          <w:sz w:val="24"/>
+        </w:rPr>
+        <w:t>*</w:t>
+      </w:r>
+      <w:r>
+        <w:rPr>
+          <w:sz w:val="24"/>
+        </w:rPr>
+        <w:t xml:space="preserve">14(6+8), 15, </w:t>
+      </w:r>
+      <w:r>
+        <w:rPr>
+          <w:rFonts w:hint="eastAsia"/>
+          <w:sz w:val="24"/>
+        </w:rPr>
+        <w:t>*</w:t>
+      </w:r>
+      <w:r>
+        <w:rPr>
+          <w:sz w:val="24"/>
+        </w:rPr>
+        <w:t>20(8+12), 25, *27(13+14), 33, 35, 65</w:t>
+      </w:r>
+    </w:p>
+    <w:p>
+      <w:pPr>
+        <w:pStyle w:val="a7"/>
+        <w:numPr>
+          <w:ilvl w:val="0"/>
+          <w:numId w:val="5"/>
+        </w:numPr>
+        <w:ind w:firstLineChars="0"/>
+        <w:rPr>
+          <w:sz w:val="24"/>
+        </w:rPr>
+      </w:pPr>
+      <w:r>
+        <w:rPr>
+          <w:rFonts w:hint="eastAsia"/>
+          <w:sz w:val="24"/>
+        </w:rPr>
+        <w:t>第五次合并：</w:t>
+      </w:r>
+      <w:r>
+        <w:rPr>
+          <w:sz w:val="24"/>
+        </w:rPr>
+        <w:t xml:space="preserve"> </w:t>
+      </w:r>
+      <w:r>
+        <w:rPr>
+          <w:rFonts w:hint="eastAsia"/>
+          <w:sz w:val="24"/>
+        </w:rPr>
+        <w:t>*</w:t>
+      </w:r>
+      <w:r>
+        <w:rPr>
+          <w:sz w:val="24"/>
+        </w:rPr>
+        <w:t xml:space="preserve">20(8+12), 25, *27(13+14), </w:t>
+      </w:r>
+      <w:r>
+        <w:rPr>
+          <w:rFonts w:hint="eastAsia"/>
+          <w:sz w:val="24"/>
+        </w:rPr>
+        <w:t>*</w:t>
+      </w:r>
+      <w:r>
+        <w:rPr>
+          <w:sz w:val="24"/>
+        </w:rPr>
+        <w:t>29(14+15), 33, 35, 65</w:t>
+      </w:r>
+    </w:p>
+    <w:p>
+      <w:pPr>
+        <w:pStyle w:val="a7"/>
+        <w:numPr>
+          <w:ilvl w:val="0"/>
+          <w:numId w:val="5"/>
+        </w:numPr>
+        <w:ind w:firstLineChars="0"/>
+        <w:rPr>
+          <w:sz w:val="24"/>
+        </w:rPr>
+      </w:pPr>
+      <w:r>
+        <w:rPr>
+          <w:rFonts w:hint="eastAsia"/>
+          <w:sz w:val="24"/>
+        </w:rPr>
+        <w:t>第六次合并：</w:t>
+      </w:r>
+      <w:r>
+        <w:rPr>
+          <w:sz w:val="24"/>
+        </w:rPr>
+        <w:t xml:space="preserve"> *27(13+14), </w:t>
+      </w:r>
+      <w:r>
+        <w:rPr>
+          <w:rFonts w:hint="eastAsia"/>
+          <w:sz w:val="24"/>
+        </w:rPr>
+        <w:t>*</w:t>
+      </w:r>
+      <w:r>
+        <w:rPr>
+          <w:sz w:val="24"/>
+        </w:rPr>
+        <w:t>29(14+15), 33, 35, *45(20+25), 65</w:t>
+      </w:r>
+    </w:p>
+    <w:p>
+      <w:pPr>
+        <w:pStyle w:val="a7"/>
+        <w:numPr>
+          <w:ilvl w:val="0"/>
+          <w:numId w:val="5"/>
+        </w:numPr>
+        <w:ind w:firstLineChars="0"/>
+        <w:rPr>
+          <w:sz w:val="24"/>
+        </w:rPr>
+      </w:pPr>
+      <w:r>
+        <w:rPr>
+          <w:rFonts w:hint="eastAsia"/>
+          <w:sz w:val="24"/>
+        </w:rPr>
+        <w:t>第七次合并：</w:t>
+      </w:r>
+      <w:r>
+        <w:rPr>
+          <w:sz w:val="24"/>
+        </w:rPr>
+        <w:t xml:space="preserve"> 33, 35, *45(20+25), </w:t>
+      </w:r>
+      <w:r>
+        <w:rPr>
+          <w:rFonts w:hint="eastAsia"/>
+          <w:sz w:val="24"/>
+        </w:rPr>
+        <w:t>*</w:t>
+      </w:r>
+      <w:r>
+        <w:rPr>
+          <w:sz w:val="24"/>
+        </w:rPr>
+        <w:t>56(27+29), 65</w:t>
+      </w:r>
+    </w:p>
+    <w:p>
+      <w:pPr>
+        <w:pStyle w:val="a7"/>
+        <w:numPr>
+          <w:ilvl w:val="0"/>
+          <w:numId w:val="5"/>
+        </w:numPr>
+        <w:ind w:firstLineChars="0"/>
+        <w:rPr>
+          <w:sz w:val="24"/>
+        </w:rPr>
+      </w:pPr>
+      <w:r>
+        <w:rPr>
+          <w:rFonts w:hint="eastAsia"/>
+          <w:sz w:val="24"/>
+        </w:rPr>
+        <w:t>第八次合并：</w:t>
+      </w:r>
+      <w:r>
+        <w:rPr>
+          <w:sz w:val="24"/>
+        </w:rPr>
+        <w:t xml:space="preserve"> *45(20+25), </w:t>
+      </w:r>
+      <w:r>
+        <w:rPr>
+          <w:rFonts w:hint="eastAsia"/>
+          <w:sz w:val="24"/>
+        </w:rPr>
+        <w:t>*</w:t>
+      </w:r>
+      <w:r>
+        <w:rPr>
+          <w:sz w:val="24"/>
+        </w:rPr>
+        <w:t>56(27+29), 65, *68(33+35)</w:t>
+      </w:r>
+    </w:p>
+    <w:p>
+      <w:pPr>
+        <w:pStyle w:val="a7"/>
+        <w:numPr>
+          <w:ilvl w:val="0"/>
+          <w:numId w:val="5"/>
+        </w:numPr>
+        <w:ind w:firstLineChars="0"/>
+        <w:rPr>
+          <w:sz w:val="24"/>
+        </w:rPr>
+      </w:pPr>
+      <w:r>
+        <w:rPr>
+          <w:rFonts w:hint="eastAsia"/>
+          <w:sz w:val="24"/>
+        </w:rPr>
+        <w:t>第九次合并：</w:t>
+      </w:r>
+      <w:r>
+        <w:rPr>
+          <w:sz w:val="24"/>
+        </w:rPr>
+        <w:t xml:space="preserve"> 65, *68(33+35), *101(45+56)</w:t>
+      </w:r>
+    </w:p>
+    <w:p>
+      <w:pPr>
+        <w:pStyle w:val="a7"/>
+        <w:numPr>
+          <w:ilvl w:val="0"/>
+          <w:numId w:val="5"/>
+        </w:numPr>
+        <w:ind w:firstLineChars="0"/>
+        <w:rPr>
+          <w:sz w:val="24"/>
+        </w:rPr>
+      </w:pPr>
+      <w:r>
+        <w:rPr>
+          <w:rFonts w:hint="eastAsia"/>
+          <w:sz w:val="24"/>
+        </w:rPr>
+        <w:t>第十次合并：</w:t>
+      </w:r>
+      <w:r>
+        <w:rPr>
+          <w:sz w:val="24"/>
+        </w:rPr>
+        <w:t xml:space="preserve"> *101(45+56), *133(65+68)</w:t>
+      </w:r>
+    </w:p>
+    <w:p>
+      <w:pPr>
+        <w:pStyle w:val="a7"/>
+        <w:numPr>
+          <w:ilvl w:val="0"/>
+          <w:numId w:val="5"/>
+        </w:numPr>
+        <w:ind w:firstLineChars="0"/>
+        <w:rPr>
+          <w:sz w:val="24"/>
+        </w:rPr>
+      </w:pPr>
+      <w:r>
+        <w:rPr>
+          <w:rFonts w:hint="eastAsia"/>
+          <w:sz w:val="24"/>
+        </w:rPr>
+        <w:t>第十一次合并：</w:t>
+      </w:r>
+      <w:r>
+        <w:rPr>
+          <w:sz w:val="24"/>
+        </w:rPr>
+        <w:t xml:space="preserve"> </w:t>
+      </w:r>
+      <w:r>
+        <w:rPr>
+          <w:rFonts w:hint="eastAsia"/>
+          <w:sz w:val="24"/>
+        </w:rPr>
+        <w:t>*</w:t>
+      </w:r>
+      <w:r>
+        <w:rPr>
+          <w:sz w:val="24"/>
+        </w:rPr>
+        <w:t>234</w:t>
+      </w:r>
+      <w:r>
+        <w:rPr>
+          <w:rFonts w:hint="eastAsia"/>
+          <w:sz w:val="24"/>
+        </w:rPr>
+        <w:t>（1</w:t>
+      </w:r>
+      <w:r>
+        <w:rPr>
+          <w:sz w:val="24"/>
+        </w:rPr>
+        <w:t>01</w:t>
+      </w:r>
+      <w:r>
+        <w:rPr>
+          <w:rFonts w:hint="eastAsia"/>
+          <w:sz w:val="24"/>
+        </w:rPr>
+        <w:t>+</w:t>
+      </w:r>
+      <w:r>
+        <w:rPr>
+          <w:sz w:val="24"/>
+        </w:rPr>
+        <w:t>133</w:t>
+      </w:r>
+      <w:r>
+        <w:rPr>
+          <w:rFonts w:hint="eastAsia"/>
+          <w:sz w:val="24"/>
+        </w:rPr>
+        <w:t>）</w:t>
+      </w:r>
+    </w:p>
+    <w:p>
+      <w:pPr>
+        <w:ind w:firstLineChars="100" w:firstLine="240"/>
+      </w:pPr>
+      <w:r>
+        <w:rPr>
+          <w:rFonts w:hint="eastAsia"/>
+          <w:sz w:val="24"/>
+        </w:rPr>
+        <w:t>Huffman树</w:t>
+      </w:r>
+      <w:r>
+        <w:rPr>
+          <w:rFonts w:hint="eastAsia"/>
+          <w:sz w:val="24"/>
+        </w:rPr>
+        <w:t>如下</w:t>
+      </w:r>
+      <w:r>
+        <w:rPr>
+          <w:rFonts w:hint="eastAsia"/>
+          <w:sz w:val="24"/>
+        </w:rPr>
+        <w:t>（其中数字代表频率）</w:t>
+      </w:r>
+      <w:r>
+        <w:rPr>
+          <w:rFonts w:hint="eastAsia"/>
+          <w:sz w:val="24"/>
+        </w:rPr>
+        <w:t>：</w:t>
+      </w:r>
+    </w:p>
+    <w:p>
+      <w:pPr>
+        <w:pStyle w:val="a7"/>
+        <w:ind w:left="720" w:firstLineChars="0" w:firstLine="0"/>
+      </w:pPr>
+      <w:r>
+        <w:object w:dxaOrig="10020" w:dyaOrig="5475" w14:anchorId="4FDAD25C">
+          <v:shape id="_x0000_i1025" type="#_x0000_t75" style="width:414.75pt;height:226.5pt" o:ole="">
+            <v:imagedata r:id="rId21" o:title=""/>
+          </v:shape>
+          <o:OLEObject Type="Embed" ProgID="Visio.Drawing.15" ShapeID="_x0000_i1025" DrawAspect="Content" ObjectID="_1578066822" r:id="rId22"/>
         </w:object>
       </w:r>
     </w:p>
@@ -3443,6 +3534,7 @@
                 <w:rFonts w:hint="eastAsia"/>
                 <w:sz w:val="24"/>
               </w:rPr>
+              <w:lastRenderedPageBreak/>
               <w:t>S</w:t>
             </w:r>
             <w:r>
@@ -4525,7 +4617,6 @@
                 <w:rFonts w:hint="eastAsia"/>
                 <w:sz w:val="24"/>
               </w:rPr>
-              <w:lastRenderedPageBreak/>
               <w:t>总和</w:t>
             </w:r>
           </w:p>
@@ -4711,7 +4802,7 @@
                     <pic:cNvPicPr/>
                   </pic:nvPicPr>
                   <pic:blipFill>
-                    <a:blip r:embed="rId21"/>
+                    <a:blip r:embed="rId23"/>
                     <a:stretch>
                       <a:fillRect/>
                     </a:stretch>
@@ -4751,6 +4842,7 @@
           <w:b/>
           <w:sz w:val="32"/>
         </w:rPr>
+        <w:lastRenderedPageBreak/>
         <w:t>写出下图的邻接链表表，判断是否存在拓扑排序；如果存在，则给出它的一个拓扑排序；否则，说明原因。</w:t>
       </w:r>
     </w:p>
@@ -4797,7 +4889,7 @@
                     </pic:cNvPicPr>
                   </pic:nvPicPr>
                   <pic:blipFill rotWithShape="1">
-                    <a:blip r:embed="rId22" cstate="print">
+                    <a:blip r:embed="rId24" cstate="print">
                       <a:extLst>
                         <a:ext uri="{28A0092B-C50C-407E-A947-70E740481C1C}">
                           <a14:useLocalDpi xmlns:a14="http://schemas.microsoft.com/office/drawing/2010/main" val="0"/>
@@ -4887,15 +4979,7 @@
           <w:rFonts w:hint="eastAsia"/>
           <w:sz w:val="28"/>
         </w:rPr>
-        <w:t>注：由于本人看不清那个顺序，这里直接按照从左到右从上到下</w:t>
-      </w:r>
-      <w:r>
-        <w:rPr>
-          <w:rFonts w:hint="eastAsia"/>
-          <w:sz w:val="28"/>
-        </w:rPr>
-        <w:lastRenderedPageBreak/>
-        <w:t>标号，即</w:t>
+        <w:t>注：由于本人看不清那个顺序，这里直接按照从左到右从上到下标号，即</w:t>
       </w:r>
     </w:p>
     <w:p>

</xml_diff>